<commit_message>
Fixed dendrogram, wrote explanation
</commit_message>
<xml_diff>
--- a/Proj_D_Paragraphs.docx
+++ b/Proj_D_Paragraphs.docx
@@ -4,105 +4,1086 @@
   <w:body>
     <w:p>
       <w:pPr>
-        <w:rPr>
+        <w:jc w:val="both"/>
+        <w:rPr>
+          <w:rFonts w:ascii="Helvetica" w:hAnsi="Helvetica" w:cs="Arial"/>
           <w:b/>
         </w:rPr>
       </w:pPr>
       <w:r>
         <w:rPr>
+          <w:rFonts w:ascii="Helvetica" w:hAnsi="Helvetica" w:cs="Arial"/>
           <w:b/>
         </w:rPr>
         <w:t>PCA</w:t>
       </w:r>
     </w:p>
     <w:p>
-      <w:r>
+      <w:pPr>
+        <w:jc w:val="both"/>
+        <w:rPr>
+          <w:rFonts w:ascii="Helvetica" w:hAnsi="Helvetica" w:cs="Arial"/>
+        </w:rPr>
+      </w:pPr>
+      <w:r>
+        <w:rPr>
+          <w:rFonts w:ascii="Helvetica" w:hAnsi="Helvetica" w:cs="Arial"/>
+        </w:rPr>
         <w:t xml:space="preserve">To perform PCA we used the label encoder to </w:t>
       </w:r>
       <w:r>
+        <w:rPr>
+          <w:rFonts w:ascii="Helvetica" w:hAnsi="Helvetica" w:cs="Arial"/>
+        </w:rPr>
         <w:t>convert non-numeric features to numeric values.</w:t>
       </w:r>
       <w:r>
+        <w:rPr>
+          <w:rFonts w:ascii="Helvetica" w:hAnsi="Helvetica" w:cs="Arial"/>
+        </w:rPr>
         <w:t xml:space="preserve"> </w:t>
       </w:r>
       <w:r>
+        <w:rPr>
+          <w:rFonts w:ascii="Helvetica" w:hAnsi="Helvetica" w:cs="Arial"/>
+        </w:rPr>
         <w:t>We then</w:t>
       </w:r>
       <w:r>
+        <w:rPr>
+          <w:rFonts w:ascii="Helvetica" w:hAnsi="Helvetica" w:cs="Arial"/>
+        </w:rPr>
         <w:t xml:space="preserve"> </w:t>
       </w:r>
       <w:r>
+        <w:rPr>
+          <w:rFonts w:ascii="Helvetica" w:hAnsi="Helvetica" w:cs="Arial"/>
+        </w:rPr>
         <w:t>applied PCA without limiting the number of components to get a sense of the data. The quick tailing off of variance in the dataset explained by each subsequent component</w:t>
       </w:r>
       <w:r>
+        <w:rPr>
+          <w:rFonts w:ascii="Helvetica" w:hAnsi="Helvetica" w:cs="Arial"/>
+        </w:rPr>
         <w:t xml:space="preserve"> suggests </w:t>
       </w:r>
       <w:r>
+        <w:rPr>
+          <w:rFonts w:ascii="Helvetica" w:hAnsi="Helvetica" w:cs="Arial"/>
+        </w:rPr>
         <w:t xml:space="preserve">that </w:t>
       </w:r>
       <w:r>
+        <w:rPr>
+          <w:rFonts w:ascii="Helvetica" w:hAnsi="Helvetica" w:cs="Arial"/>
+        </w:rPr>
         <w:t>not many</w:t>
       </w:r>
       <w:r>
+        <w:rPr>
+          <w:rFonts w:ascii="Helvetica" w:hAnsi="Helvetica" w:cs="Arial"/>
+        </w:rPr>
         <w:t xml:space="preserve"> features in the housing training dataset</w:t>
       </w:r>
       <w:r>
+        <w:rPr>
+          <w:rFonts w:ascii="Helvetica" w:hAnsi="Helvetica" w:cs="Arial"/>
+        </w:rPr>
         <w:t xml:space="preserve"> are strongly correlated</w:t>
       </w:r>
       <w:r>
+        <w:rPr>
+          <w:rFonts w:ascii="Helvetica" w:hAnsi="Helvetica" w:cs="Arial"/>
+        </w:rPr>
         <w:t xml:space="preserve">. </w:t>
       </w:r>
       <w:r>
+        <w:rPr>
+          <w:rFonts w:ascii="Helvetica" w:hAnsi="Helvetica" w:cs="Arial"/>
+        </w:rPr>
         <w:t>We then limited the number of components for the analysis</w:t>
       </w:r>
       <w:r>
+        <w:rPr>
+          <w:rFonts w:ascii="Helvetica" w:hAnsi="Helvetica" w:cs="Arial"/>
+        </w:rPr>
         <w:t xml:space="preserve">. It is worth noting that a reduction in the dimensionality of the data by half -- from 80 columns in the dataset to 40 components -- still encompasses 80% of the total variation in the dataset. If one wishes to drastically reduce dimensionality we would suggest using </w:t>
       </w:r>
       <w:r>
+        <w:rPr>
+          <w:rFonts w:ascii="Helvetica" w:hAnsi="Helvetica" w:cs="Arial"/>
+        </w:rPr>
         <w:t>15 components</w:t>
       </w:r>
       <w:r>
+        <w:rPr>
+          <w:rFonts w:ascii="Helvetica" w:hAnsi="Helvetica" w:cs="Arial"/>
+        </w:rPr>
         <w:t>, which is sufficient to incorporate ~50% of the total variance.</w:t>
       </w:r>
       <w:r>
+        <w:rPr>
+          <w:rFonts w:ascii="Helvetica" w:hAnsi="Helvetica" w:cs="Arial"/>
+        </w:rPr>
         <w:t xml:space="preserve"> </w:t>
       </w:r>
     </w:p>
-    <w:p/>
     <w:p>
       <w:pPr>
-        <w:rPr>
-          <w:b/>
+        <w:jc w:val="both"/>
+        <w:rPr>
+          <w:rFonts w:ascii="Helvetica" w:hAnsi="Helvetica" w:cs="Arial"/>
         </w:rPr>
       </w:pPr>
-      <w:r>
-        <w:rPr>
-          <w:b/>
-        </w:rPr>
-        <w:t>K Means Model</w:t>
-      </w:r>
     </w:p>
     <w:p>
-      <w:r>
+      <w:pPr>
+        <w:jc w:val="both"/>
+        <w:rPr>
+          <w:rFonts w:ascii="Helvetica" w:hAnsi="Helvetica" w:cs="Arial"/>
+          <w:b/>
+        </w:rPr>
+      </w:pPr>
+      <w:r>
+        <w:rPr>
+          <w:rFonts w:ascii="Helvetica" w:hAnsi="Helvetica" w:cs="Arial"/>
+          <w:b/>
+        </w:rPr>
+        <w:t>K Means Model</w:t>
+      </w:r>
+    </w:p>
+    <w:p>
+      <w:pPr>
+        <w:jc w:val="both"/>
+        <w:rPr>
+          <w:rFonts w:ascii="Helvetica" w:hAnsi="Helvetica" w:cs="Arial"/>
+        </w:rPr>
+      </w:pPr>
+      <w:r>
+        <w:rPr>
+          <w:rFonts w:ascii="Helvetica" w:hAnsi="Helvetica" w:cs="Arial"/>
+        </w:rPr>
         <w:t xml:space="preserve">To create a k means model, we first plotted all the numerical columns against each other to find some sort of clustering pattern.  Sale Price vs. Garage Area gave a somewhat prominent cluster, although there was overlapping. This led to a problem when using the K means classifier. The model chose random variables and approximated the closest points as a part of the cluster of those variables. We noticed that the model classified several variables correctly. The problem was when there was overlapping. The MS Zoning column was used as the hyper parameter because it created quite prominent clusters indicating that sale price and garage area, proportional to the actual area of the house, were dependent on the zone the house was located in. When trying to fit data into this model, we realized that the k means classifier works well when the data has </w:t>
       </w:r>
       <w:r>
+        <w:rPr>
+          <w:rFonts w:ascii="Helvetica" w:hAnsi="Helvetica" w:cs="Arial"/>
+        </w:rPr>
         <w:t>clear-cut</w:t>
       </w:r>
       <w:r>
+        <w:rPr>
+          <w:rFonts w:ascii="Helvetica" w:hAnsi="Helvetica" w:cs="Arial"/>
+        </w:rPr>
         <w:t xml:space="preserve"> clusters. </w:t>
       </w:r>
       <w:proofErr w:type="gramStart"/>
       <w:r>
+        <w:rPr>
+          <w:rFonts w:ascii="Helvetica" w:hAnsi="Helvetica" w:cs="Arial"/>
+        </w:rPr>
         <w:t xml:space="preserve">Overlapping </w:t>
       </w:r>
       <w:r>
+        <w:rPr>
+          <w:rFonts w:ascii="Helvetica" w:hAnsi="Helvetica" w:cs="Arial"/>
+        </w:rPr>
         <w:t xml:space="preserve"> boundaries</w:t>
       </w:r>
       <w:proofErr w:type="gramEnd"/>
       <w:r>
+        <w:rPr>
+          <w:rFonts w:ascii="Helvetica" w:hAnsi="Helvetica" w:cs="Arial"/>
+        </w:rPr>
         <w:t xml:space="preserve"> or points  prevent the classifier from being as accurate as possible since this model classifies all the points near the chosen centroid as one cluster.</w:t>
       </w:r>
+    </w:p>
+    <w:p>
+      <w:pPr>
+        <w:jc w:val="both"/>
+        <w:rPr>
+          <w:rFonts w:ascii="Helvetica" w:hAnsi="Helvetica" w:cs="Arial"/>
+        </w:rPr>
+      </w:pPr>
+    </w:p>
+    <w:p>
+      <w:pPr>
+        <w:jc w:val="both"/>
+        <w:rPr>
+          <w:rFonts w:ascii="Helvetica" w:hAnsi="Helvetica" w:cs="Arial"/>
+          <w:b/>
+        </w:rPr>
+      </w:pPr>
+      <w:r>
+        <w:rPr>
+          <w:rFonts w:ascii="Helvetica" w:hAnsi="Helvetica" w:cs="Arial"/>
+          <w:b/>
+        </w:rPr>
+        <w:t>Hierarchical Clustering</w:t>
+      </w:r>
+    </w:p>
+    <w:p>
+      <w:pPr>
+        <w:jc w:val="both"/>
+        <w:rPr>
+          <w:rFonts w:ascii="Helvetica" w:hAnsi="Helvetica" w:cs="Arial"/>
+        </w:rPr>
+      </w:pPr>
+      <w:r>
+        <w:rPr>
+          <w:rFonts w:ascii="Helvetica" w:hAnsi="Helvetica" w:cs="Arial"/>
+        </w:rPr>
+        <w:t xml:space="preserve">Originally, we had attempted to use the entire dataset (minus the “target” feature) in the hierarchical clustering model to see if it would result in clusters that approximated that of the groups that could be found in the “target” features. Some of the features we tried this on were “Neighborhood” and “MSSubClass”. However, this performed poorly, resulting in dendrograms that were </w:t>
+      </w:r>
+      <w:r>
+        <w:rPr>
+          <w:rFonts w:ascii="Helvetica" w:hAnsi="Helvetica" w:cs="Arial"/>
+        </w:rPr>
+        <w:t>dominated by one large cluster. The problem may be that these features have too many types (e.g. there are 25 types of neighborhoods), such that they cannot be differentiated clearly. Another issue is that these features may, in general, correlate weakly with the other clusters and hence not form distinct clusters.</w:t>
+      </w:r>
+    </w:p>
+    <w:p>
+      <w:pPr>
+        <w:jc w:val="both"/>
+        <w:rPr>
+          <w:rFonts w:ascii="Helvetica" w:hAnsi="Helvetica" w:cs="Arial"/>
+        </w:rPr>
+      </w:pPr>
+    </w:p>
+    <w:p>
+      <w:pPr>
+        <w:jc w:val="both"/>
+        <w:rPr>
+          <w:rFonts w:ascii="Helvetica" w:hAnsi="Helvetica" w:cs="Arial"/>
+        </w:rPr>
+      </w:pPr>
+      <w:r>
+        <w:rPr>
+          <w:rFonts w:ascii="Helvetica" w:hAnsi="Helvetica" w:cs="Arial"/>
+        </w:rPr>
+        <w:t xml:space="preserve">We took a different </w:t>
+      </w:r>
+      <w:r>
+        <w:rPr>
+          <w:rFonts w:ascii="Helvetica" w:hAnsi="Helvetica" w:cs="Arial"/>
+        </w:rPr>
+        <w:t xml:space="preserve">tack by limiting the dataset to </w:t>
+      </w:r>
+      <w:r>
+        <w:rPr>
+          <w:rFonts w:ascii="Helvetica" w:hAnsi="Helvetica" w:cs="Arial"/>
+        </w:rPr>
+        <w:t xml:space="preserve">quality / condition – related features to try and find clusters for the ‘OverallQual’ column. The data was first ordinally encoded such that the numeric value was proportional to the quality ratings (i.e. 2 for Poor, 6 for Excellent.) Then we used a standard scaler on the data to scale it to unit variance, which typically improves the results obtained from hierarchical clustering. This worked well, and as can be seen in the generated diagram, the length of the vertical lines shows that there is a substantial distance between clusters, i.e. there is a strong clustering in </w:t>
+      </w:r>
+      <w:r>
+        <w:rPr>
+          <w:rFonts w:ascii="Helvetica" w:hAnsi="Helvetica" w:cs="Arial"/>
+        </w:rPr>
+        <w:lastRenderedPageBreak/>
+        <w:t>the dataset. The dendrogram r</w:t>
+      </w:r>
+      <w:r>
+        <w:rPr>
+          <w:rFonts w:ascii="Helvetica" w:hAnsi="Helvetica" w:cs="Arial"/>
+        </w:rPr>
+        <w:t>eflects 4 main clusters, which</w:t>
+      </w:r>
+      <w:r>
+        <w:rPr>
+          <w:rFonts w:ascii="Helvetica" w:hAnsi="Helvetica" w:cs="Arial"/>
+        </w:rPr>
+        <w:t xml:space="preserve"> we would say</w:t>
+      </w:r>
+      <w:r>
+        <w:rPr>
+          <w:rFonts w:ascii="Helvetica" w:hAnsi="Helvetica" w:cs="Arial"/>
+        </w:rPr>
+        <w:t xml:space="preserve"> corresponds </w:t>
+      </w:r>
+      <w:r>
+        <w:rPr>
+          <w:rFonts w:ascii="Helvetica" w:hAnsi="Helvetica" w:cs="Arial"/>
+        </w:rPr>
+        <w:t xml:space="preserve">roughly </w:t>
+      </w:r>
+      <w:r>
+        <w:rPr>
+          <w:rFonts w:ascii="Helvetica" w:hAnsi="Helvetica" w:cs="Arial"/>
+        </w:rPr>
+        <w:t>with the ‘OverallQual’ data:</w:t>
+      </w:r>
+    </w:p>
+    <w:p>
+      <w:pPr>
+        <w:jc w:val="both"/>
+        <w:rPr>
+          <w:rFonts w:ascii="Helvetica" w:hAnsi="Helvetica" w:cs="Arial"/>
+        </w:rPr>
+      </w:pPr>
+    </w:p>
+    <w:tbl>
+      <w:tblPr>
+        <w:tblW w:w="5900" w:type="dxa"/>
+        <w:tblInd w:w="93" w:type="dxa"/>
+        <w:tblLook w:val="04A0" w:firstRow="1" w:lastRow="0" w:firstColumn="1" w:lastColumn="0" w:noHBand="0" w:noVBand="1"/>
+      </w:tblPr>
+      <w:tblGrid>
+        <w:gridCol w:w="1300"/>
+        <w:gridCol w:w="350"/>
+        <w:gridCol w:w="350"/>
+        <w:gridCol w:w="483"/>
+        <w:gridCol w:w="617"/>
+        <w:gridCol w:w="617"/>
+        <w:gridCol w:w="617"/>
+        <w:gridCol w:w="617"/>
+        <w:gridCol w:w="617"/>
+        <w:gridCol w:w="483"/>
+        <w:gridCol w:w="483"/>
+      </w:tblGrid>
+      <w:tr>
+        <w:trPr>
+          <w:trHeight w:val="300"/>
+        </w:trPr>
+        <w:tc>
+          <w:tcPr>
+            <w:tcW w:w="1300" w:type="dxa"/>
+            <w:tcBorders>
+              <w:top w:val="single" w:sz="4" w:space="0" w:color="auto"/>
+              <w:left w:val="single" w:sz="4" w:space="0" w:color="auto"/>
+              <w:bottom w:val="single" w:sz="4" w:space="0" w:color="auto"/>
+              <w:right w:val="single" w:sz="4" w:space="0" w:color="auto"/>
+            </w:tcBorders>
+            <w:shd w:val="clear" w:color="auto" w:fill="auto"/>
+            <w:noWrap/>
+            <w:vAlign w:val="bottom"/>
+            <w:hideMark/>
+          </w:tcPr>
+          <w:p>
+            <w:pPr>
+              <w:rPr>
+                <w:rFonts w:ascii="Helvetica" w:eastAsia="Times New Roman" w:hAnsi="Helvetica" w:cs="Times New Roman"/>
+                <w:color w:val="000000"/>
+                <w:lang w:val="en-GB"/>
+              </w:rPr>
+            </w:pPr>
+            <w:r>
+              <w:rPr>
+                <w:rFonts w:ascii="Helvetica" w:eastAsia="Times New Roman" w:hAnsi="Helvetica" w:cs="Times New Roman"/>
+                <w:color w:val="000000"/>
+                <w:lang w:val="en-GB"/>
+              </w:rPr>
+              <w:t>Rating</w:t>
+            </w:r>
+          </w:p>
+        </w:tc>
+        <w:tc>
+          <w:tcPr>
+            <w:tcW w:w="280" w:type="dxa"/>
+            <w:tcBorders>
+              <w:top w:val="single" w:sz="4" w:space="0" w:color="auto"/>
+              <w:left w:val="nil"/>
+              <w:bottom w:val="single" w:sz="4" w:space="0" w:color="auto"/>
+              <w:right w:val="single" w:sz="4" w:space="0" w:color="auto"/>
+            </w:tcBorders>
+            <w:shd w:val="clear" w:color="000000" w:fill="E6B8B7"/>
+            <w:vAlign w:val="center"/>
+            <w:hideMark/>
+          </w:tcPr>
+          <w:p>
+            <w:pPr>
+              <w:jc w:val="center"/>
+              <w:rPr>
+                <w:rFonts w:ascii="Helvetica" w:eastAsia="Times New Roman" w:hAnsi="Helvetica" w:cs="Times New Roman"/>
+                <w:color w:val="000000"/>
+                <w:lang w:val="en-GB"/>
+              </w:rPr>
+            </w:pPr>
+            <w:r>
+              <w:rPr>
+                <w:rFonts w:ascii="Helvetica" w:eastAsia="Times New Roman" w:hAnsi="Helvetica" w:cs="Times New Roman"/>
+                <w:color w:val="000000"/>
+                <w:lang w:val="en-GB"/>
+              </w:rPr>
+              <w:t>1</w:t>
+            </w:r>
+          </w:p>
+        </w:tc>
+        <w:tc>
+          <w:tcPr>
+            <w:tcW w:w="280" w:type="dxa"/>
+            <w:tcBorders>
+              <w:top w:val="single" w:sz="4" w:space="0" w:color="auto"/>
+              <w:left w:val="nil"/>
+              <w:bottom w:val="single" w:sz="4" w:space="0" w:color="auto"/>
+              <w:right w:val="single" w:sz="4" w:space="0" w:color="auto"/>
+            </w:tcBorders>
+            <w:shd w:val="clear" w:color="000000" w:fill="E6B8B7"/>
+            <w:vAlign w:val="center"/>
+            <w:hideMark/>
+          </w:tcPr>
+          <w:p>
+            <w:pPr>
+              <w:jc w:val="center"/>
+              <w:rPr>
+                <w:rFonts w:ascii="Helvetica" w:eastAsia="Times New Roman" w:hAnsi="Helvetica" w:cs="Times New Roman"/>
+                <w:color w:val="000000"/>
+                <w:lang w:val="en-GB"/>
+              </w:rPr>
+            </w:pPr>
+            <w:r>
+              <w:rPr>
+                <w:rFonts w:ascii="Helvetica" w:eastAsia="Times New Roman" w:hAnsi="Helvetica" w:cs="Times New Roman"/>
+                <w:color w:val="000000"/>
+                <w:lang w:val="en-GB"/>
+              </w:rPr>
+              <w:t>2</w:t>
+            </w:r>
+          </w:p>
+        </w:tc>
+        <w:tc>
+          <w:tcPr>
+            <w:tcW w:w="420" w:type="dxa"/>
+            <w:tcBorders>
+              <w:top w:val="single" w:sz="4" w:space="0" w:color="auto"/>
+              <w:left w:val="nil"/>
+              <w:bottom w:val="single" w:sz="4" w:space="0" w:color="auto"/>
+              <w:right w:val="single" w:sz="4" w:space="0" w:color="auto"/>
+            </w:tcBorders>
+            <w:shd w:val="clear" w:color="000000" w:fill="E6B8B7"/>
+            <w:vAlign w:val="center"/>
+            <w:hideMark/>
+          </w:tcPr>
+          <w:p>
+            <w:pPr>
+              <w:jc w:val="center"/>
+              <w:rPr>
+                <w:rFonts w:ascii="Helvetica" w:eastAsia="Times New Roman" w:hAnsi="Helvetica" w:cs="Times New Roman"/>
+                <w:color w:val="000000"/>
+                <w:lang w:val="en-GB"/>
+              </w:rPr>
+            </w:pPr>
+            <w:r>
+              <w:rPr>
+                <w:rFonts w:ascii="Helvetica" w:eastAsia="Times New Roman" w:hAnsi="Helvetica" w:cs="Times New Roman"/>
+                <w:color w:val="000000"/>
+                <w:lang w:val="en-GB"/>
+              </w:rPr>
+              <w:t>3</w:t>
+            </w:r>
+          </w:p>
+        </w:tc>
+        <w:tc>
+          <w:tcPr>
+            <w:tcW w:w="540" w:type="dxa"/>
+            <w:tcBorders>
+              <w:top w:val="single" w:sz="4" w:space="0" w:color="auto"/>
+              <w:left w:val="nil"/>
+              <w:bottom w:val="single" w:sz="4" w:space="0" w:color="auto"/>
+              <w:right w:val="single" w:sz="4" w:space="0" w:color="auto"/>
+            </w:tcBorders>
+            <w:shd w:val="clear" w:color="000000" w:fill="E6B8B7"/>
+            <w:vAlign w:val="center"/>
+            <w:hideMark/>
+          </w:tcPr>
+          <w:p>
+            <w:pPr>
+              <w:jc w:val="center"/>
+              <w:rPr>
+                <w:rFonts w:ascii="Helvetica" w:eastAsia="Times New Roman" w:hAnsi="Helvetica" w:cs="Times New Roman"/>
+                <w:color w:val="000000"/>
+                <w:lang w:val="en-GB"/>
+              </w:rPr>
+            </w:pPr>
+            <w:r>
+              <w:rPr>
+                <w:rFonts w:ascii="Helvetica" w:eastAsia="Times New Roman" w:hAnsi="Helvetica" w:cs="Times New Roman"/>
+                <w:color w:val="000000"/>
+                <w:lang w:val="en-GB"/>
+              </w:rPr>
+              <w:t>4</w:t>
+            </w:r>
+          </w:p>
+        </w:tc>
+        <w:tc>
+          <w:tcPr>
+            <w:tcW w:w="560" w:type="dxa"/>
+            <w:tcBorders>
+              <w:top w:val="single" w:sz="4" w:space="0" w:color="auto"/>
+              <w:left w:val="nil"/>
+              <w:bottom w:val="single" w:sz="4" w:space="0" w:color="auto"/>
+              <w:right w:val="single" w:sz="4" w:space="0" w:color="auto"/>
+            </w:tcBorders>
+            <w:shd w:val="clear" w:color="000000" w:fill="CCFFCC"/>
+            <w:vAlign w:val="center"/>
+            <w:hideMark/>
+          </w:tcPr>
+          <w:p>
+            <w:pPr>
+              <w:jc w:val="center"/>
+              <w:rPr>
+                <w:rFonts w:ascii="Helvetica" w:eastAsia="Times New Roman" w:hAnsi="Helvetica" w:cs="Times New Roman"/>
+                <w:color w:val="000000"/>
+                <w:lang w:val="en-GB"/>
+              </w:rPr>
+            </w:pPr>
+            <w:r>
+              <w:rPr>
+                <w:rFonts w:ascii="Helvetica" w:eastAsia="Times New Roman" w:hAnsi="Helvetica" w:cs="Times New Roman"/>
+                <w:color w:val="000000"/>
+                <w:lang w:val="en-GB"/>
+              </w:rPr>
+              <w:t>5</w:t>
+            </w:r>
+          </w:p>
+        </w:tc>
+        <w:tc>
+          <w:tcPr>
+            <w:tcW w:w="560" w:type="dxa"/>
+            <w:tcBorders>
+              <w:top w:val="single" w:sz="4" w:space="0" w:color="auto"/>
+              <w:left w:val="nil"/>
+              <w:bottom w:val="single" w:sz="4" w:space="0" w:color="auto"/>
+              <w:right w:val="single" w:sz="4" w:space="0" w:color="auto"/>
+            </w:tcBorders>
+            <w:shd w:val="clear" w:color="000000" w:fill="C4D79B"/>
+            <w:vAlign w:val="center"/>
+            <w:hideMark/>
+          </w:tcPr>
+          <w:p>
+            <w:pPr>
+              <w:jc w:val="center"/>
+              <w:rPr>
+                <w:rFonts w:ascii="Helvetica" w:eastAsia="Times New Roman" w:hAnsi="Helvetica" w:cs="Times New Roman"/>
+                <w:color w:val="000000"/>
+                <w:lang w:val="en-GB"/>
+              </w:rPr>
+            </w:pPr>
+            <w:r>
+              <w:rPr>
+                <w:rFonts w:ascii="Helvetica" w:eastAsia="Times New Roman" w:hAnsi="Helvetica" w:cs="Times New Roman"/>
+                <w:color w:val="000000"/>
+                <w:lang w:val="en-GB"/>
+              </w:rPr>
+              <w:t>6</w:t>
+            </w:r>
+          </w:p>
+        </w:tc>
+        <w:tc>
+          <w:tcPr>
+            <w:tcW w:w="560" w:type="dxa"/>
+            <w:tcBorders>
+              <w:top w:val="single" w:sz="4" w:space="0" w:color="auto"/>
+              <w:left w:val="nil"/>
+              <w:bottom w:val="single" w:sz="4" w:space="0" w:color="auto"/>
+              <w:right w:val="single" w:sz="4" w:space="0" w:color="auto"/>
+            </w:tcBorders>
+            <w:shd w:val="clear" w:color="000000" w:fill="B1A0C7"/>
+            <w:vAlign w:val="center"/>
+            <w:hideMark/>
+          </w:tcPr>
+          <w:p>
+            <w:pPr>
+              <w:jc w:val="center"/>
+              <w:rPr>
+                <w:rFonts w:ascii="Helvetica" w:eastAsia="Times New Roman" w:hAnsi="Helvetica" w:cs="Times New Roman"/>
+                <w:color w:val="000000"/>
+                <w:lang w:val="en-GB"/>
+              </w:rPr>
+            </w:pPr>
+            <w:r>
+              <w:rPr>
+                <w:rFonts w:ascii="Helvetica" w:eastAsia="Times New Roman" w:hAnsi="Helvetica" w:cs="Times New Roman"/>
+                <w:color w:val="000000"/>
+                <w:lang w:val="en-GB"/>
+              </w:rPr>
+              <w:t>7</w:t>
+            </w:r>
+          </w:p>
+        </w:tc>
+        <w:tc>
+          <w:tcPr>
+            <w:tcW w:w="560" w:type="dxa"/>
+            <w:tcBorders>
+              <w:top w:val="single" w:sz="4" w:space="0" w:color="auto"/>
+              <w:left w:val="nil"/>
+              <w:bottom w:val="single" w:sz="4" w:space="0" w:color="auto"/>
+              <w:right w:val="single" w:sz="4" w:space="0" w:color="auto"/>
+            </w:tcBorders>
+            <w:shd w:val="clear" w:color="000000" w:fill="FFFF00"/>
+            <w:vAlign w:val="center"/>
+            <w:hideMark/>
+          </w:tcPr>
+          <w:p>
+            <w:pPr>
+              <w:jc w:val="center"/>
+              <w:rPr>
+                <w:rFonts w:ascii="Helvetica" w:eastAsia="Times New Roman" w:hAnsi="Helvetica" w:cs="Times New Roman"/>
+                <w:color w:val="000000"/>
+                <w:lang w:val="en-GB"/>
+              </w:rPr>
+            </w:pPr>
+            <w:r>
+              <w:rPr>
+                <w:rFonts w:ascii="Helvetica" w:eastAsia="Times New Roman" w:hAnsi="Helvetica" w:cs="Times New Roman"/>
+                <w:color w:val="000000"/>
+                <w:lang w:val="en-GB"/>
+              </w:rPr>
+              <w:t>8</w:t>
+            </w:r>
+          </w:p>
+        </w:tc>
+        <w:tc>
+          <w:tcPr>
+            <w:tcW w:w="420" w:type="dxa"/>
+            <w:tcBorders>
+              <w:top w:val="single" w:sz="4" w:space="0" w:color="auto"/>
+              <w:left w:val="nil"/>
+              <w:bottom w:val="single" w:sz="4" w:space="0" w:color="auto"/>
+              <w:right w:val="single" w:sz="4" w:space="0" w:color="auto"/>
+            </w:tcBorders>
+            <w:shd w:val="clear" w:color="000000" w:fill="FFFF00"/>
+            <w:vAlign w:val="center"/>
+            <w:hideMark/>
+          </w:tcPr>
+          <w:p>
+            <w:pPr>
+              <w:jc w:val="center"/>
+              <w:rPr>
+                <w:rFonts w:ascii="Helvetica" w:eastAsia="Times New Roman" w:hAnsi="Helvetica" w:cs="Times New Roman"/>
+                <w:color w:val="000000"/>
+                <w:lang w:val="en-GB"/>
+              </w:rPr>
+            </w:pPr>
+            <w:r>
+              <w:rPr>
+                <w:rFonts w:ascii="Helvetica" w:eastAsia="Times New Roman" w:hAnsi="Helvetica" w:cs="Times New Roman"/>
+                <w:color w:val="000000"/>
+                <w:lang w:val="en-GB"/>
+              </w:rPr>
+              <w:t>9</w:t>
+            </w:r>
+          </w:p>
+        </w:tc>
+        <w:tc>
+          <w:tcPr>
+            <w:tcW w:w="420" w:type="dxa"/>
+            <w:tcBorders>
+              <w:top w:val="single" w:sz="4" w:space="0" w:color="auto"/>
+              <w:left w:val="nil"/>
+              <w:bottom w:val="single" w:sz="4" w:space="0" w:color="auto"/>
+              <w:right w:val="single" w:sz="4" w:space="0" w:color="auto"/>
+            </w:tcBorders>
+            <w:shd w:val="clear" w:color="000000" w:fill="FFFF00"/>
+            <w:vAlign w:val="center"/>
+            <w:hideMark/>
+          </w:tcPr>
+          <w:p>
+            <w:pPr>
+              <w:jc w:val="center"/>
+              <w:rPr>
+                <w:rFonts w:ascii="Helvetica" w:eastAsia="Times New Roman" w:hAnsi="Helvetica" w:cs="Times New Roman"/>
+                <w:color w:val="000000"/>
+                <w:lang w:val="en-GB"/>
+              </w:rPr>
+            </w:pPr>
+            <w:r>
+              <w:rPr>
+                <w:rFonts w:ascii="Helvetica" w:eastAsia="Times New Roman" w:hAnsi="Helvetica" w:cs="Times New Roman"/>
+                <w:color w:val="000000"/>
+                <w:lang w:val="en-GB"/>
+              </w:rPr>
+              <w:t>10</w:t>
+            </w:r>
+          </w:p>
+        </w:tc>
+      </w:tr>
+      <w:tr>
+        <w:trPr>
+          <w:trHeight w:val="300"/>
+        </w:trPr>
+        <w:tc>
+          <w:tcPr>
+            <w:tcW w:w="1300" w:type="dxa"/>
+            <w:tcBorders>
+              <w:top w:val="nil"/>
+              <w:left w:val="single" w:sz="4" w:space="0" w:color="auto"/>
+              <w:bottom w:val="single" w:sz="4" w:space="0" w:color="auto"/>
+              <w:right w:val="single" w:sz="4" w:space="0" w:color="auto"/>
+            </w:tcBorders>
+            <w:shd w:val="clear" w:color="auto" w:fill="auto"/>
+            <w:noWrap/>
+            <w:vAlign w:val="bottom"/>
+            <w:hideMark/>
+          </w:tcPr>
+          <w:p>
+            <w:pPr>
+              <w:rPr>
+                <w:rFonts w:ascii="Helvetica" w:eastAsia="Times New Roman" w:hAnsi="Helvetica" w:cs="Times New Roman"/>
+                <w:color w:val="000000"/>
+                <w:lang w:val="en-GB"/>
+              </w:rPr>
+            </w:pPr>
+            <w:r>
+              <w:rPr>
+                <w:rFonts w:ascii="Helvetica" w:eastAsia="Times New Roman" w:hAnsi="Helvetica" w:cs="Times New Roman"/>
+                <w:color w:val="000000"/>
+                <w:lang w:val="en-GB"/>
+              </w:rPr>
+              <w:t>Count</w:t>
+            </w:r>
+          </w:p>
+        </w:tc>
+        <w:tc>
+          <w:tcPr>
+            <w:tcW w:w="280" w:type="dxa"/>
+            <w:tcBorders>
+              <w:top w:val="nil"/>
+              <w:left w:val="nil"/>
+              <w:bottom w:val="single" w:sz="4" w:space="0" w:color="auto"/>
+              <w:right w:val="single" w:sz="4" w:space="0" w:color="auto"/>
+            </w:tcBorders>
+            <w:shd w:val="clear" w:color="auto" w:fill="auto"/>
+            <w:vAlign w:val="center"/>
+            <w:hideMark/>
+          </w:tcPr>
+          <w:p>
+            <w:pPr>
+              <w:jc w:val="center"/>
+              <w:rPr>
+                <w:rFonts w:ascii="Helvetica" w:eastAsia="Times New Roman" w:hAnsi="Helvetica" w:cs="Times New Roman"/>
+                <w:color w:val="000000"/>
+                <w:lang w:val="en-GB"/>
+              </w:rPr>
+            </w:pPr>
+            <w:r>
+              <w:rPr>
+                <w:rFonts w:ascii="Helvetica" w:eastAsia="Times New Roman" w:hAnsi="Helvetica" w:cs="Times New Roman"/>
+                <w:color w:val="000000"/>
+                <w:lang w:val="en-GB"/>
+              </w:rPr>
+              <w:t>2</w:t>
+            </w:r>
+          </w:p>
+        </w:tc>
+        <w:tc>
+          <w:tcPr>
+            <w:tcW w:w="280" w:type="dxa"/>
+            <w:tcBorders>
+              <w:top w:val="nil"/>
+              <w:left w:val="nil"/>
+              <w:bottom w:val="single" w:sz="4" w:space="0" w:color="auto"/>
+              <w:right w:val="single" w:sz="4" w:space="0" w:color="auto"/>
+            </w:tcBorders>
+            <w:shd w:val="clear" w:color="auto" w:fill="auto"/>
+            <w:vAlign w:val="center"/>
+            <w:hideMark/>
+          </w:tcPr>
+          <w:p>
+            <w:pPr>
+              <w:jc w:val="center"/>
+              <w:rPr>
+                <w:rFonts w:ascii="Helvetica" w:eastAsia="Times New Roman" w:hAnsi="Helvetica" w:cs="Times New Roman"/>
+                <w:color w:val="000000"/>
+                <w:lang w:val="en-GB"/>
+              </w:rPr>
+            </w:pPr>
+            <w:r>
+              <w:rPr>
+                <w:rFonts w:ascii="Helvetica" w:eastAsia="Times New Roman" w:hAnsi="Helvetica" w:cs="Times New Roman"/>
+                <w:color w:val="000000"/>
+                <w:lang w:val="en-GB"/>
+              </w:rPr>
+              <w:t>3</w:t>
+            </w:r>
+          </w:p>
+        </w:tc>
+        <w:tc>
+          <w:tcPr>
+            <w:tcW w:w="420" w:type="dxa"/>
+            <w:tcBorders>
+              <w:top w:val="nil"/>
+              <w:left w:val="nil"/>
+              <w:bottom w:val="single" w:sz="4" w:space="0" w:color="auto"/>
+              <w:right w:val="single" w:sz="4" w:space="0" w:color="auto"/>
+            </w:tcBorders>
+            <w:shd w:val="clear" w:color="auto" w:fill="auto"/>
+            <w:vAlign w:val="center"/>
+            <w:hideMark/>
+          </w:tcPr>
+          <w:p>
+            <w:pPr>
+              <w:jc w:val="center"/>
+              <w:rPr>
+                <w:rFonts w:ascii="Helvetica" w:eastAsia="Times New Roman" w:hAnsi="Helvetica" w:cs="Times New Roman"/>
+                <w:color w:val="000000"/>
+                <w:lang w:val="en-GB"/>
+              </w:rPr>
+            </w:pPr>
+            <w:r>
+              <w:rPr>
+                <w:rFonts w:ascii="Helvetica" w:eastAsia="Times New Roman" w:hAnsi="Helvetica" w:cs="Times New Roman"/>
+                <w:color w:val="000000"/>
+                <w:lang w:val="en-GB"/>
+              </w:rPr>
+              <w:t>20</w:t>
+            </w:r>
+          </w:p>
+        </w:tc>
+        <w:tc>
+          <w:tcPr>
+            <w:tcW w:w="540" w:type="dxa"/>
+            <w:tcBorders>
+              <w:top w:val="nil"/>
+              <w:left w:val="nil"/>
+              <w:bottom w:val="single" w:sz="4" w:space="0" w:color="auto"/>
+              <w:right w:val="single" w:sz="4" w:space="0" w:color="auto"/>
+            </w:tcBorders>
+            <w:shd w:val="clear" w:color="auto" w:fill="auto"/>
+            <w:vAlign w:val="center"/>
+            <w:hideMark/>
+          </w:tcPr>
+          <w:p>
+            <w:pPr>
+              <w:jc w:val="center"/>
+              <w:rPr>
+                <w:rFonts w:ascii="Helvetica" w:eastAsia="Times New Roman" w:hAnsi="Helvetica" w:cs="Times New Roman"/>
+                <w:color w:val="000000"/>
+                <w:lang w:val="en-GB"/>
+              </w:rPr>
+            </w:pPr>
+            <w:r>
+              <w:rPr>
+                <w:rFonts w:ascii="Helvetica" w:eastAsia="Times New Roman" w:hAnsi="Helvetica" w:cs="Times New Roman"/>
+                <w:color w:val="000000"/>
+                <w:lang w:val="en-GB"/>
+              </w:rPr>
+              <w:t>116</w:t>
+            </w:r>
+          </w:p>
+        </w:tc>
+        <w:tc>
+          <w:tcPr>
+            <w:tcW w:w="560" w:type="dxa"/>
+            <w:tcBorders>
+              <w:top w:val="nil"/>
+              <w:left w:val="nil"/>
+              <w:bottom w:val="single" w:sz="4" w:space="0" w:color="auto"/>
+              <w:right w:val="single" w:sz="4" w:space="0" w:color="auto"/>
+            </w:tcBorders>
+            <w:shd w:val="clear" w:color="auto" w:fill="auto"/>
+            <w:vAlign w:val="center"/>
+            <w:hideMark/>
+          </w:tcPr>
+          <w:p>
+            <w:pPr>
+              <w:jc w:val="center"/>
+              <w:rPr>
+                <w:rFonts w:ascii="Helvetica" w:eastAsia="Times New Roman" w:hAnsi="Helvetica" w:cs="Times New Roman"/>
+                <w:color w:val="000000"/>
+                <w:lang w:val="en-GB"/>
+              </w:rPr>
+            </w:pPr>
+            <w:r>
+              <w:rPr>
+                <w:rFonts w:ascii="Helvetica" w:eastAsia="Times New Roman" w:hAnsi="Helvetica" w:cs="Times New Roman"/>
+                <w:color w:val="000000"/>
+                <w:lang w:val="en-GB"/>
+              </w:rPr>
+              <w:t>396</w:t>
+            </w:r>
+          </w:p>
+        </w:tc>
+        <w:tc>
+          <w:tcPr>
+            <w:tcW w:w="560" w:type="dxa"/>
+            <w:tcBorders>
+              <w:top w:val="nil"/>
+              <w:left w:val="nil"/>
+              <w:bottom w:val="single" w:sz="4" w:space="0" w:color="auto"/>
+              <w:right w:val="single" w:sz="4" w:space="0" w:color="auto"/>
+            </w:tcBorders>
+            <w:shd w:val="clear" w:color="auto" w:fill="auto"/>
+            <w:vAlign w:val="center"/>
+            <w:hideMark/>
+          </w:tcPr>
+          <w:p>
+            <w:pPr>
+              <w:jc w:val="center"/>
+              <w:rPr>
+                <w:rFonts w:ascii="Helvetica" w:eastAsia="Times New Roman" w:hAnsi="Helvetica" w:cs="Times New Roman"/>
+                <w:color w:val="000000"/>
+                <w:lang w:val="en-GB"/>
+              </w:rPr>
+            </w:pPr>
+            <w:r>
+              <w:rPr>
+                <w:rFonts w:ascii="Helvetica" w:eastAsia="Times New Roman" w:hAnsi="Helvetica" w:cs="Times New Roman"/>
+                <w:color w:val="000000"/>
+                <w:lang w:val="en-GB"/>
+              </w:rPr>
+              <w:t>374</w:t>
+            </w:r>
+          </w:p>
+        </w:tc>
+        <w:tc>
+          <w:tcPr>
+            <w:tcW w:w="560" w:type="dxa"/>
+            <w:tcBorders>
+              <w:top w:val="nil"/>
+              <w:left w:val="nil"/>
+              <w:bottom w:val="single" w:sz="4" w:space="0" w:color="auto"/>
+              <w:right w:val="single" w:sz="4" w:space="0" w:color="auto"/>
+            </w:tcBorders>
+            <w:shd w:val="clear" w:color="auto" w:fill="auto"/>
+            <w:vAlign w:val="center"/>
+            <w:hideMark/>
+          </w:tcPr>
+          <w:p>
+            <w:pPr>
+              <w:jc w:val="center"/>
+              <w:rPr>
+                <w:rFonts w:ascii="Helvetica" w:eastAsia="Times New Roman" w:hAnsi="Helvetica" w:cs="Times New Roman"/>
+                <w:color w:val="000000"/>
+                <w:lang w:val="en-GB"/>
+              </w:rPr>
+            </w:pPr>
+            <w:r>
+              <w:rPr>
+                <w:rFonts w:ascii="Helvetica" w:eastAsia="Times New Roman" w:hAnsi="Helvetica" w:cs="Times New Roman"/>
+                <w:color w:val="000000"/>
+                <w:lang w:val="en-GB"/>
+              </w:rPr>
+              <w:t>318</w:t>
+            </w:r>
+          </w:p>
+        </w:tc>
+        <w:tc>
+          <w:tcPr>
+            <w:tcW w:w="560" w:type="dxa"/>
+            <w:tcBorders>
+              <w:top w:val="nil"/>
+              <w:left w:val="nil"/>
+              <w:bottom w:val="single" w:sz="4" w:space="0" w:color="auto"/>
+              <w:right w:val="single" w:sz="4" w:space="0" w:color="auto"/>
+            </w:tcBorders>
+            <w:shd w:val="clear" w:color="auto" w:fill="auto"/>
+            <w:vAlign w:val="center"/>
+            <w:hideMark/>
+          </w:tcPr>
+          <w:p>
+            <w:pPr>
+              <w:jc w:val="center"/>
+              <w:rPr>
+                <w:rFonts w:ascii="Helvetica" w:eastAsia="Times New Roman" w:hAnsi="Helvetica" w:cs="Times New Roman"/>
+                <w:color w:val="000000"/>
+                <w:lang w:val="en-GB"/>
+              </w:rPr>
+            </w:pPr>
+            <w:r>
+              <w:rPr>
+                <w:rFonts w:ascii="Helvetica" w:eastAsia="Times New Roman" w:hAnsi="Helvetica" w:cs="Times New Roman"/>
+                <w:color w:val="000000"/>
+                <w:lang w:val="en-GB"/>
+              </w:rPr>
+              <w:t>167</w:t>
+            </w:r>
+          </w:p>
+        </w:tc>
+        <w:tc>
+          <w:tcPr>
+            <w:tcW w:w="420" w:type="dxa"/>
+            <w:tcBorders>
+              <w:top w:val="nil"/>
+              <w:left w:val="nil"/>
+              <w:bottom w:val="single" w:sz="4" w:space="0" w:color="auto"/>
+              <w:right w:val="single" w:sz="4" w:space="0" w:color="auto"/>
+            </w:tcBorders>
+            <w:shd w:val="clear" w:color="auto" w:fill="auto"/>
+            <w:vAlign w:val="center"/>
+            <w:hideMark/>
+          </w:tcPr>
+          <w:p>
+            <w:pPr>
+              <w:jc w:val="center"/>
+              <w:rPr>
+                <w:rFonts w:ascii="Helvetica" w:eastAsia="Times New Roman" w:hAnsi="Helvetica" w:cs="Times New Roman"/>
+                <w:color w:val="000000"/>
+                <w:lang w:val="en-GB"/>
+              </w:rPr>
+            </w:pPr>
+            <w:r>
+              <w:rPr>
+                <w:rFonts w:ascii="Helvetica" w:eastAsia="Times New Roman" w:hAnsi="Helvetica" w:cs="Times New Roman"/>
+                <w:color w:val="000000"/>
+                <w:lang w:val="en-GB"/>
+              </w:rPr>
+              <w:t>43</w:t>
+            </w:r>
+          </w:p>
+        </w:tc>
+        <w:tc>
+          <w:tcPr>
+            <w:tcW w:w="420" w:type="dxa"/>
+            <w:tcBorders>
+              <w:top w:val="nil"/>
+              <w:left w:val="nil"/>
+              <w:bottom w:val="single" w:sz="4" w:space="0" w:color="auto"/>
+              <w:right w:val="single" w:sz="4" w:space="0" w:color="auto"/>
+            </w:tcBorders>
+            <w:shd w:val="clear" w:color="auto" w:fill="auto"/>
+            <w:vAlign w:val="center"/>
+            <w:hideMark/>
+          </w:tcPr>
+          <w:p>
+            <w:pPr>
+              <w:jc w:val="center"/>
+              <w:rPr>
+                <w:rFonts w:ascii="Helvetica" w:eastAsia="Times New Roman" w:hAnsi="Helvetica" w:cs="Times New Roman"/>
+                <w:color w:val="000000"/>
+                <w:lang w:val="en-GB"/>
+              </w:rPr>
+            </w:pPr>
+            <w:r>
+              <w:rPr>
+                <w:rFonts w:ascii="Helvetica" w:eastAsia="Times New Roman" w:hAnsi="Helvetica" w:cs="Times New Roman"/>
+                <w:color w:val="000000"/>
+                <w:lang w:val="en-GB"/>
+              </w:rPr>
+              <w:t>18</w:t>
+            </w:r>
+          </w:p>
+        </w:tc>
+      </w:tr>
+    </w:tbl>
+    <w:p>
+      <w:pPr>
+        <w:jc w:val="both"/>
+        <w:rPr>
+          <w:rFonts w:ascii="Helvetica" w:hAnsi="Helvetica" w:cs="Arial"/>
+        </w:rPr>
+      </w:pPr>
+    </w:p>
+    <w:p>
+      <w:pPr>
+        <w:jc w:val="both"/>
+        <w:rPr>
+          <w:rFonts w:ascii="Helvetica" w:hAnsi="Helvetica" w:cs="Arial"/>
+        </w:rPr>
+      </w:pPr>
+      <w:r>
+        <w:rPr>
+          <w:rFonts w:ascii="Helvetica" w:hAnsi="Helvetica" w:cs="Arial"/>
+        </w:rPr>
+        <w:t xml:space="preserve">We can divide the data according to the above groupings, with the assumption that ratings with low counts are grouped with the next higher rating, until the total group is relatively similar in size to the other clusters. This is why we group ratings 1-4 and 8-10 together. This is an approximation or guess on our part, and it may be the case that ratings 1-5 actually form a cluster instead. </w:t>
+      </w:r>
+    </w:p>
+    <w:p>
+      <w:pPr>
+        <w:jc w:val="both"/>
+        <w:rPr>
+          <w:rFonts w:ascii="Helvetica" w:hAnsi="Helvetica" w:cs="Arial"/>
+        </w:rPr>
+      </w:pPr>
       <w:bookmarkStart w:id="0" w:name="_GoBack"/>
       <w:bookmarkEnd w:id="0"/>
     </w:p>
@@ -299,6 +1280,29 @@
     <w:semiHidden/>
     <w:unhideWhenUsed/>
   </w:style>
+  <w:style w:type="table" w:styleId="TableGrid">
+    <w:name w:val="Table Grid"/>
+    <w:basedOn w:val="TableNormal"/>
+    <w:uiPriority w:val="39"/>
+    <w:rsid w:val="005E5193"/>
+    <w:tblPr>
+      <w:tblInd w:w="0" w:type="dxa"/>
+      <w:tblBorders>
+        <w:top w:val="single" w:sz="4" w:space="0" w:color="auto"/>
+        <w:left w:val="single" w:sz="4" w:space="0" w:color="auto"/>
+        <w:bottom w:val="single" w:sz="4" w:space="0" w:color="auto"/>
+        <w:right w:val="single" w:sz="4" w:space="0" w:color="auto"/>
+        <w:insideH w:val="single" w:sz="4" w:space="0" w:color="auto"/>
+        <w:insideV w:val="single" w:sz="4" w:space="0" w:color="auto"/>
+      </w:tblBorders>
+      <w:tblCellMar>
+        <w:top w:w="0" w:type="dxa"/>
+        <w:left w:w="108" w:type="dxa"/>
+        <w:bottom w:w="0" w:type="dxa"/>
+        <w:right w:w="108" w:type="dxa"/>
+      </w:tblCellMar>
+    </w:tblPr>
+  </w:style>
 </w:styles>
 </file>
 
@@ -484,6 +1488,29 @@
     <w:uiPriority w:val="99"/>
     <w:semiHidden/>
     <w:unhideWhenUsed/>
+  </w:style>
+  <w:style w:type="table" w:styleId="TableGrid">
+    <w:name w:val="Table Grid"/>
+    <w:basedOn w:val="TableNormal"/>
+    <w:uiPriority w:val="39"/>
+    <w:rsid w:val="005E5193"/>
+    <w:tblPr>
+      <w:tblInd w:w="0" w:type="dxa"/>
+      <w:tblBorders>
+        <w:top w:val="single" w:sz="4" w:space="0" w:color="auto"/>
+        <w:left w:val="single" w:sz="4" w:space="0" w:color="auto"/>
+        <w:bottom w:val="single" w:sz="4" w:space="0" w:color="auto"/>
+        <w:right w:val="single" w:sz="4" w:space="0" w:color="auto"/>
+        <w:insideH w:val="single" w:sz="4" w:space="0" w:color="auto"/>
+        <w:insideV w:val="single" w:sz="4" w:space="0" w:color="auto"/>
+      </w:tblBorders>
+      <w:tblCellMar>
+        <w:top w:w="0" w:type="dxa"/>
+        <w:left w:w="108" w:type="dxa"/>
+        <w:bottom w:w="0" w:type="dxa"/>
+        <w:right w:w="108" w:type="dxa"/>
+      </w:tblCellMar>
+    </w:tblPr>
   </w:style>
 </w:styles>
 </file>
@@ -743,7 +1770,7 @@
   <a:extraClrSchemeLst/>
   <a:extLst>
     <a:ext uri="{05A4C25C-085E-4340-85A3-A5531E510DB2}">
-      <thm15:themeFamily xmlns:thm15="http://schemas.microsoft.com/office/thememl/2012/main" xmlns="" name="Office Theme" id="{62F939B6-93AF-4DB8-9C6B-D6C7DFDC589F}" vid="{4A3C46E8-61CC-4603-A589-7422A47A8E4A}"/>
+      <thm15:themeFamily xmlns="" xmlns:thm15="http://schemas.microsoft.com/office/thememl/2012/main" name="Office Theme" id="{62F939B6-93AF-4DB8-9C6B-D6C7DFDC589F}" vid="{4A3C46E8-61CC-4603-A589-7422A47A8E4A}"/>
     </a:ext>
   </a:extLst>
 </a:theme>

</xml_diff>

<commit_message>
encoded all ordinal features
</commit_message>
<xml_diff>
--- a/Proj_D_Paragraphs.docx
+++ b/Proj_D_Paragraphs.docx
@@ -1,6 +1,6 @@
 
 <file path=word/document.xml><?xml version="1.0" encoding="utf-8"?>
-<w:document xmlns:wpc="http://schemas.microsoft.com/office/word/2010/wordprocessingCanvas" xmlns:mo="http://schemas.microsoft.com/office/mac/office/2008/main" xmlns:mc="http://schemas.openxmlformats.org/markup-compatibility/2006" xmlns:mv="urn:schemas-microsoft-com:mac:vml" xmlns:o="urn:schemas-microsoft-com:office:office" xmlns:r="http://schemas.openxmlformats.org/officeDocument/2006/relationships" xmlns:m="http://schemas.openxmlformats.org/officeDocument/2006/math" xmlns:v="urn:schemas-microsoft-com:vml" xmlns:wp14="http://schemas.microsoft.com/office/word/2010/wordprocessingDrawing" xmlns:wp="http://schemas.openxmlformats.org/drawingml/2006/wordprocessingDrawing" xmlns:w10="urn:schemas-microsoft-com:office:word" xmlns:w="http://schemas.openxmlformats.org/wordprocessingml/2006/main" xmlns:w14="http://schemas.microsoft.com/office/word/2010/wordml" xmlns:wpg="http://schemas.microsoft.com/office/word/2010/wordprocessingGroup" xmlns:wpi="http://schemas.microsoft.com/office/word/2010/wordprocessingInk" xmlns:wne="http://schemas.microsoft.com/office/word/2006/wordml" xmlns:wps="http://schemas.microsoft.com/office/word/2010/wordprocessingShape" mc:Ignorable="w14 wp14">
+<w:document xmlns:wpc="http://schemas.microsoft.com/office/word/2010/wordprocessingCanvas" xmlns:mo="http://schemas.microsoft.com/office/mac/office/2008/main" xmlns:mc="http://schemas.openxmlformats.org/markup-compatibility/2006" xmlns:mv="urn:schemas-microsoft-com:mac:vml" xmlns:o="urn:schemas-microsoft-com:office:office" xmlns:r="http://schemas.openxmlformats.org/officeDocument/2006/relationships" xmlns:m="http://schemas.openxmlformats.org/officeDocument/2006/math" xmlns:v="urn:schemas-microsoft-com:vml" xmlns:wp14="http://schemas.microsoft.com/office/word/2010/wordprocessingDrawing" xmlns:wp="http://schemas.openxmlformats.org/drawingml/2006/wordprocessingDrawing" xmlns:w10="urn:schemas-microsoft-com:office:word" xmlns:w="http://schemas.openxmlformats.org/wordprocessingml/2006/main" xmlns:w14="http://schemas.microsoft.com/office/word/2010/wordml" xmlns:w15="http://schemas.microsoft.com/office/word/2012/wordml" xmlns:wpg="http://schemas.microsoft.com/office/word/2010/wordprocessingGroup" xmlns:wpi="http://schemas.microsoft.com/office/word/2010/wordprocessingInk" xmlns:wne="http://schemas.microsoft.com/office/word/2006/wordml" xmlns:wps="http://schemas.microsoft.com/office/word/2010/wordprocessingShape" mc:Ignorable="w14 w15 wp14">
   <w:body>
     <w:p>
       <w:pPr>
@@ -29,13 +29,37 @@
         <w:rPr>
           <w:rFonts w:ascii="Helvetica" w:hAnsi="Helvetica" w:cs="Arial"/>
         </w:rPr>
-        <w:t xml:space="preserve">To perform PCA we used the label encoder to </w:t>
-      </w:r>
-      <w:r>
-        <w:rPr>
-          <w:rFonts w:ascii="Helvetica" w:hAnsi="Helvetica" w:cs="Arial"/>
-        </w:rPr>
-        <w:t>convert non-numeric features to numeric values.</w:t>
+        <w:t xml:space="preserve">To perform PCA we encoded ordinal non-numeric features </w:t>
+      </w:r>
+      <w:r>
+        <w:rPr>
+          <w:rFonts w:ascii="Helvetica" w:hAnsi="Helvetica" w:cs="Arial"/>
+        </w:rPr>
+        <w:t xml:space="preserve">with appropriate sequential integers, and used the </w:t>
+      </w:r>
+      <w:r>
+        <w:rPr>
+          <w:rFonts w:ascii="Helvetica" w:hAnsi="Helvetica" w:cs="Arial"/>
+        </w:rPr>
+        <w:t xml:space="preserve">label encoder to </w:t>
+      </w:r>
+      <w:r>
+        <w:rPr>
+          <w:rFonts w:ascii="Helvetica" w:hAnsi="Helvetica" w:cs="Arial"/>
+        </w:rPr>
+        <w:t>encode all nominal non-numeric</w:t>
+      </w:r>
+      <w:r>
+        <w:rPr>
+          <w:rFonts w:ascii="Helvetica" w:hAnsi="Helvetica" w:cs="Arial"/>
+        </w:rPr>
+        <w:t xml:space="preserve"> features</w:t>
+      </w:r>
+      <w:r>
+        <w:rPr>
+          <w:rFonts w:ascii="Helvetica" w:hAnsi="Helvetica" w:cs="Arial"/>
+        </w:rPr>
+        <w:t>.</w:t>
       </w:r>
       <w:r>
         <w:rPr>
@@ -107,7 +131,21 @@
         <w:rPr>
           <w:rFonts w:ascii="Helvetica" w:hAnsi="Helvetica" w:cs="Arial"/>
         </w:rPr>
-        <w:t xml:space="preserve">. It is worth noting that a reduction in the dimensionality of the data by half -- from 80 columns in the dataset to 40 components -- still encompasses 80% of the total variation in the dataset. If one wishes to drastically reduce dimensionality we would suggest using </w:t>
+        <w:t xml:space="preserve">. It is worth noting that a reduction in the dimensionality of the data by half -- from 80 columns in the dataset to 40 components -- still encompasses </w:t>
+      </w:r>
+      <w:r>
+        <w:rPr>
+          <w:rFonts w:ascii="Helvetica" w:hAnsi="Helvetica" w:cs="Arial"/>
+        </w:rPr>
+        <w:t>~</w:t>
+      </w:r>
+      <w:bookmarkStart w:id="0" w:name="_GoBack"/>
+      <w:bookmarkEnd w:id="0"/>
+      <w:r>
+        <w:rPr>
+          <w:rFonts w:ascii="Helvetica" w:hAnsi="Helvetica" w:cs="Arial"/>
+        </w:rPr>
+        <w:t xml:space="preserve">80% of the total variation in the dataset. If one wishes to drastically reduce dimensionality we would suggest using </w:t>
       </w:r>
       <w:r>
         <w:rPr>
@@ -233,7 +271,35 @@
         <w:rPr>
           <w:rFonts w:ascii="Helvetica" w:hAnsi="Helvetica" w:cs="Arial"/>
         </w:rPr>
-        <w:t xml:space="preserve">Originally, we had attempted to use the entire dataset (minus the “target” feature) in the hierarchical clustering model to see if it would result in clusters that approximated that of the groups that could be found in the “target” features. Some of the features we tried this on were “Neighborhood” and “MSSubClass”. However, this performed poorly, resulting in dendrograms that were </w:t>
+        <w:t>Originally, we had attempted to use the entire dataset (minus the “target” feature) in the hierarchical clustering model to see if it would result in clusters that approximated that of the groups that could be found in the “target” features. Some of the features we tried this on were “Neighborhood” and “</w:t>
+      </w:r>
+      <w:proofErr w:type="spellStart"/>
+      <w:r>
+        <w:rPr>
+          <w:rFonts w:ascii="Helvetica" w:hAnsi="Helvetica" w:cs="Arial"/>
+        </w:rPr>
+        <w:t>MSSubClass</w:t>
+      </w:r>
+      <w:proofErr w:type="spellEnd"/>
+      <w:r>
+        <w:rPr>
+          <w:rFonts w:ascii="Helvetica" w:hAnsi="Helvetica" w:cs="Arial"/>
+        </w:rPr>
+        <w:t xml:space="preserve">”. However, this performed poorly, resulting in </w:t>
+      </w:r>
+      <w:proofErr w:type="spellStart"/>
+      <w:r>
+        <w:rPr>
+          <w:rFonts w:ascii="Helvetica" w:hAnsi="Helvetica" w:cs="Arial"/>
+        </w:rPr>
+        <w:t>dendrograms</w:t>
+      </w:r>
+      <w:proofErr w:type="spellEnd"/>
+      <w:r>
+        <w:rPr>
+          <w:rFonts w:ascii="Helvetica" w:hAnsi="Helvetica" w:cs="Arial"/>
+        </w:rPr>
+        <w:t xml:space="preserve"> that were </w:t>
       </w:r>
       <w:r>
         <w:rPr>
@@ -273,14 +339,56 @@
         <w:rPr>
           <w:rFonts w:ascii="Helvetica" w:hAnsi="Helvetica" w:cs="Arial"/>
         </w:rPr>
-        <w:t xml:space="preserve">quality / condition – related features to try and find clusters for the ‘OverallQual’ column. The data was first ordinally encoded such that the numeric value was proportional to the quality ratings (i.e. 2 for Poor, 6 for Excellent.) Then we used a standard scaler on the data to scale it to unit variance, which typically improves the results obtained from hierarchical clustering. This worked well, and as can be seen in the generated diagram, the length of the vertical lines shows that there is a substantial distance between clusters, i.e. there is a strong clustering in </w:t>
+        <w:t>quality / condition – related features to try and find clusters for the ‘</w:t>
+      </w:r>
+      <w:proofErr w:type="spellStart"/>
+      <w:r>
+        <w:rPr>
+          <w:rFonts w:ascii="Helvetica" w:hAnsi="Helvetica" w:cs="Arial"/>
+        </w:rPr>
+        <w:t>OverallQual</w:t>
+      </w:r>
+      <w:proofErr w:type="spellEnd"/>
+      <w:r>
+        <w:rPr>
+          <w:rFonts w:ascii="Helvetica" w:hAnsi="Helvetica" w:cs="Arial"/>
+        </w:rPr>
+        <w:t xml:space="preserve">’ column. The data was first </w:t>
+      </w:r>
+      <w:proofErr w:type="spellStart"/>
+      <w:r>
+        <w:rPr>
+          <w:rFonts w:ascii="Helvetica" w:hAnsi="Helvetica" w:cs="Arial"/>
+        </w:rPr>
+        <w:t>ordinally</w:t>
+      </w:r>
+      <w:proofErr w:type="spellEnd"/>
+      <w:r>
+        <w:rPr>
+          <w:rFonts w:ascii="Helvetica" w:hAnsi="Helvetica" w:cs="Arial"/>
+        </w:rPr>
+        <w:t xml:space="preserve"> encoded such that the numeric value was proportional to the quality ratings (i.e. 2 for Poor, 6 for Excellent.) Then we used a standard scaler on the data to scale it to unit variance, which typically improves the results obtained from hierarchical clustering. This worked well, and as can be seen in the generated diagram, the length of the vertical lines shows that there is a substantial distance between clusters, i.e. there is a strong </w:t>
       </w:r>
       <w:r>
         <w:rPr>
           <w:rFonts w:ascii="Helvetica" w:hAnsi="Helvetica" w:cs="Arial"/>
         </w:rPr>
         <w:lastRenderedPageBreak/>
-        <w:t>the dataset. The dendrogram r</w:t>
+        <w:t xml:space="preserve">clustering in the dataset. The </w:t>
+      </w:r>
+      <w:proofErr w:type="spellStart"/>
+      <w:r>
+        <w:rPr>
+          <w:rFonts w:ascii="Helvetica" w:hAnsi="Helvetica" w:cs="Arial"/>
+        </w:rPr>
+        <w:t>dendrogram</w:t>
+      </w:r>
+      <w:proofErr w:type="spellEnd"/>
+      <w:r>
+        <w:rPr>
+          <w:rFonts w:ascii="Helvetica" w:hAnsi="Helvetica" w:cs="Arial"/>
+        </w:rPr>
+        <w:t xml:space="preserve"> r</w:t>
       </w:r>
       <w:r>
         <w:rPr>
@@ -310,7 +418,21 @@
         <w:rPr>
           <w:rFonts w:ascii="Helvetica" w:hAnsi="Helvetica" w:cs="Arial"/>
         </w:rPr>
-        <w:t>with the ‘OverallQual’ data:</w:t>
+        <w:t>with the ‘</w:t>
+      </w:r>
+      <w:proofErr w:type="spellStart"/>
+      <w:r>
+        <w:rPr>
+          <w:rFonts w:ascii="Helvetica" w:hAnsi="Helvetica" w:cs="Arial"/>
+        </w:rPr>
+        <w:t>OverallQual</w:t>
+      </w:r>
+      <w:proofErr w:type="spellEnd"/>
+      <w:r>
+        <w:rPr>
+          <w:rFonts w:ascii="Helvetica" w:hAnsi="Helvetica" w:cs="Arial"/>
+        </w:rPr>
+        <w:t>’ data:</w:t>
       </w:r>
     </w:p>
     <w:p>
@@ -1080,10 +1202,36 @@
         <w:rPr>
           <w:rFonts w:ascii="Helvetica" w:hAnsi="Helvetica" w:cs="Arial"/>
         </w:rPr>
-        <w:t>Nevertheless, we can see that ‘OverallQual’ can be roughly divided to about 5 clusters, which is close to the dendrogram’s 4 clusters.</w:t>
-      </w:r>
-      <w:bookmarkStart w:id="0" w:name="_GoBack"/>
-      <w:bookmarkEnd w:id="0"/>
+        <w:t>Nevertheless, we can see that ‘</w:t>
+      </w:r>
+      <w:proofErr w:type="spellStart"/>
+      <w:r>
+        <w:rPr>
+          <w:rFonts w:ascii="Helvetica" w:hAnsi="Helvetica" w:cs="Arial"/>
+        </w:rPr>
+        <w:t>OverallQual</w:t>
+      </w:r>
+      <w:proofErr w:type="spellEnd"/>
+      <w:r>
+        <w:rPr>
+          <w:rFonts w:ascii="Helvetica" w:hAnsi="Helvetica" w:cs="Arial"/>
+        </w:rPr>
+        <w:t xml:space="preserve">’ can be roughly divided to about 5 clusters, which is close to the </w:t>
+      </w:r>
+      <w:proofErr w:type="spellStart"/>
+      <w:r>
+        <w:rPr>
+          <w:rFonts w:ascii="Helvetica" w:hAnsi="Helvetica" w:cs="Arial"/>
+        </w:rPr>
+        <w:t>dendrogram’s</w:t>
+      </w:r>
+      <w:proofErr w:type="spellEnd"/>
+      <w:r>
+        <w:rPr>
+          <w:rFonts w:ascii="Helvetica" w:hAnsi="Helvetica" w:cs="Arial"/>
+        </w:rPr>
+        <w:t xml:space="preserve"> 4 clusters.</w:t>
+      </w:r>
     </w:p>
     <w:p>
       <w:pPr>
@@ -1104,7 +1252,7 @@
 </file>
 
 <file path=word/styles.xml><?xml version="1.0" encoding="utf-8"?>
-<w:styles xmlns:mc="http://schemas.openxmlformats.org/markup-compatibility/2006" xmlns:r="http://schemas.openxmlformats.org/officeDocument/2006/relationships" xmlns:w="http://schemas.openxmlformats.org/wordprocessingml/2006/main" xmlns:w14="http://schemas.microsoft.com/office/word/2010/wordml" mc:Ignorable="w14">
+<w:styles xmlns:mc="http://schemas.openxmlformats.org/markup-compatibility/2006" xmlns:r="http://schemas.openxmlformats.org/officeDocument/2006/relationships" xmlns:w="http://schemas.openxmlformats.org/wordprocessingml/2006/main" xmlns:w14="http://schemas.microsoft.com/office/word/2010/wordml" xmlns:w15="http://schemas.microsoft.com/office/word/2012/wordml" mc:Ignorable="w14 w15">
   <w:docDefaults>
     <w:rPrDefault>
       <w:rPr>
@@ -1116,353 +1264,389 @@
     </w:rPrDefault>
     <w:pPrDefault/>
   </w:docDefaults>
-  <w:latentStyles w:defLockedState="0" w:defUIPriority="99" w:defSemiHidden="1" w:defUnhideWhenUsed="1" w:defQFormat="0" w:count="276">
-    <w:lsdException w:name="Normal" w:semiHidden="0" w:uiPriority="0" w:unhideWhenUsed="0" w:qFormat="1"/>
-    <w:lsdException w:name="heading 1" w:semiHidden="0" w:uiPriority="9" w:unhideWhenUsed="0" w:qFormat="1"/>
-    <w:lsdException w:name="heading 2" w:uiPriority="9" w:qFormat="1"/>
-    <w:lsdException w:name="heading 3" w:uiPriority="9" w:qFormat="1"/>
-    <w:lsdException w:name="heading 4" w:uiPriority="9" w:qFormat="1"/>
-    <w:lsdException w:name="heading 5" w:uiPriority="9" w:qFormat="1"/>
-    <w:lsdException w:name="heading 6" w:uiPriority="9" w:qFormat="1"/>
-    <w:lsdException w:name="heading 7" w:uiPriority="9" w:qFormat="1"/>
-    <w:lsdException w:name="heading 8" w:uiPriority="9" w:qFormat="1"/>
-    <w:lsdException w:name="heading 9" w:uiPriority="9" w:qFormat="1"/>
-    <w:lsdException w:name="toc 1" w:uiPriority="39"/>
-    <w:lsdException w:name="toc 2" w:uiPriority="39"/>
-    <w:lsdException w:name="toc 3" w:uiPriority="39"/>
-    <w:lsdException w:name="toc 4" w:uiPriority="39"/>
-    <w:lsdException w:name="toc 5" w:uiPriority="39"/>
-    <w:lsdException w:name="toc 6" w:uiPriority="39"/>
-    <w:lsdException w:name="toc 7" w:uiPriority="39"/>
-    <w:lsdException w:name="toc 8" w:uiPriority="39"/>
-    <w:lsdException w:name="toc 9" w:uiPriority="39"/>
-    <w:lsdException w:name="caption" w:uiPriority="35" w:qFormat="1"/>
-    <w:lsdException w:name="Title" w:semiHidden="0" w:uiPriority="10" w:unhideWhenUsed="0" w:qFormat="1"/>
-    <w:lsdException w:name="Default Paragraph Font" w:uiPriority="1"/>
-    <w:lsdException w:name="Subtitle" w:semiHidden="0" w:uiPriority="11" w:unhideWhenUsed="0" w:qFormat="1"/>
-    <w:lsdException w:name="Strong" w:semiHidden="0" w:uiPriority="22" w:unhideWhenUsed="0" w:qFormat="1"/>
-    <w:lsdException w:name="Emphasis" w:semiHidden="0" w:uiPriority="20" w:unhideWhenUsed="0" w:qFormat="1"/>
-    <w:lsdException w:name="Table Grid" w:semiHidden="0" w:uiPriority="39" w:unhideWhenUsed="0"/>
-    <w:lsdException w:name="Placeholder Text" w:unhideWhenUsed="0"/>
-    <w:lsdException w:name="No Spacing" w:semiHidden="0" w:uiPriority="1" w:unhideWhenUsed="0" w:qFormat="1"/>
-    <w:lsdException w:name="Light Shading" w:semiHidden="0" w:uiPriority="60" w:unhideWhenUsed="0"/>
-    <w:lsdException w:name="Light List" w:semiHidden="0" w:uiPriority="61" w:unhideWhenUsed="0"/>
-    <w:lsdException w:name="Light Grid" w:semiHidden="0" w:uiPriority="62" w:unhideWhenUsed="0"/>
-    <w:lsdException w:name="Medium Shading 1" w:semiHidden="0" w:uiPriority="63" w:unhideWhenUsed="0"/>
-    <w:lsdException w:name="Medium Shading 2" w:semiHidden="0" w:uiPriority="64" w:unhideWhenUsed="0"/>
-    <w:lsdException w:name="Medium List 1" w:semiHidden="0" w:uiPriority="65" w:unhideWhenUsed="0"/>
-    <w:lsdException w:name="Medium List 2" w:semiHidden="0" w:uiPriority="66" w:unhideWhenUsed="0"/>
-    <w:lsdException w:name="Medium Grid 1" w:semiHidden="0" w:uiPriority="67" w:unhideWhenUsed="0"/>
-    <w:lsdException w:name="Medium Grid 2" w:semiHidden="0" w:uiPriority="68" w:unhideWhenUsed="0"/>
-    <w:lsdException w:name="Medium Grid 3" w:semiHidden="0" w:uiPriority="69" w:unhideWhenUsed="0"/>
-    <w:lsdException w:name="Dark List" w:semiHidden="0" w:uiPriority="70" w:unhideWhenUsed="0"/>
-    <w:lsdException w:name="Colorful Shading" w:semiHidden="0" w:uiPriority="71" w:unhideWhenUsed="0"/>
-    <w:lsdException w:name="Colorful List" w:semiHidden="0" w:uiPriority="72" w:unhideWhenUsed="0"/>
-    <w:lsdException w:name="Colorful Grid" w:semiHidden="0" w:uiPriority="73" w:unhideWhenUsed="0"/>
-    <w:lsdException w:name="Light Shading Accent 1" w:semiHidden="0" w:uiPriority="60" w:unhideWhenUsed="0"/>
-    <w:lsdException w:name="Light List Accent 1" w:semiHidden="0" w:uiPriority="61" w:unhideWhenUsed="0"/>
-    <w:lsdException w:name="Light Grid Accent 1" w:semiHidden="0" w:uiPriority="62" w:unhideWhenUsed="0"/>
-    <w:lsdException w:name="Medium Shading 1 Accent 1" w:semiHidden="0" w:uiPriority="63" w:unhideWhenUsed="0"/>
-    <w:lsdException w:name="Medium Shading 2 Accent 1" w:semiHidden="0" w:uiPriority="64" w:unhideWhenUsed="0"/>
-    <w:lsdException w:name="Medium List 1 Accent 1" w:semiHidden="0" w:uiPriority="65" w:unhideWhenUsed="0"/>
-    <w:lsdException w:name="Revision" w:unhideWhenUsed="0"/>
-    <w:lsdException w:name="List Paragraph" w:semiHidden="0" w:uiPriority="34" w:unhideWhenUsed="0" w:qFormat="1"/>
-    <w:lsdException w:name="Quote" w:semiHidden="0" w:uiPriority="29" w:unhideWhenUsed="0" w:qFormat="1"/>
-    <w:lsdException w:name="Intense Quote" w:semiHidden="0" w:uiPriority="30" w:unhideWhenUsed="0" w:qFormat="1"/>
-    <w:lsdException w:name="Medium List 2 Accent 1" w:semiHidden="0" w:uiPriority="66" w:unhideWhenUsed="0"/>
-    <w:lsdException w:name="Medium Grid 1 Accent 1" w:semiHidden="0" w:uiPriority="67" w:unhideWhenUsed="0"/>
-    <w:lsdException w:name="Medium Grid 2 Accent 1" w:semiHidden="0" w:uiPriority="68" w:unhideWhenUsed="0"/>
-    <w:lsdException w:name="Medium Grid 3 Accent 1" w:semiHidden="0" w:uiPriority="69" w:unhideWhenUsed="0"/>
-    <w:lsdException w:name="Dark List Accent 1" w:semiHidden="0" w:uiPriority="70" w:unhideWhenUsed="0"/>
-    <w:lsdException w:name="Colorful Shading Accent 1" w:semiHidden="0" w:uiPriority="71" w:unhideWhenUsed="0"/>
-    <w:lsdException w:name="Colorful List Accent 1" w:semiHidden="0" w:uiPriority="72" w:unhideWhenUsed="0"/>
-    <w:lsdException w:name="Colorful Grid Accent 1" w:semiHidden="0" w:uiPriority="73" w:unhideWhenUsed="0"/>
-    <w:lsdException w:name="Light Shading Accent 2" w:semiHidden="0" w:uiPriority="60" w:unhideWhenUsed="0"/>
-    <w:lsdException w:name="Light List Accent 2" w:semiHidden="0" w:uiPriority="61" w:unhideWhenUsed="0"/>
-    <w:lsdException w:name="Light Grid Accent 2" w:semiHidden="0" w:uiPriority="62" w:unhideWhenUsed="0"/>
-    <w:lsdException w:name="Medium Shading 1 Accent 2" w:semiHidden="0" w:uiPriority="63" w:unhideWhenUsed="0"/>
-    <w:lsdException w:name="Medium Shading 2 Accent 2" w:semiHidden="0" w:uiPriority="64" w:unhideWhenUsed="0"/>
-    <w:lsdException w:name="Medium List 1 Accent 2" w:semiHidden="0" w:uiPriority="65" w:unhideWhenUsed="0"/>
-    <w:lsdException w:name="Medium List 2 Accent 2" w:semiHidden="0" w:uiPriority="66" w:unhideWhenUsed="0"/>
-    <w:lsdException w:name="Medium Grid 1 Accent 2" w:semiHidden="0" w:uiPriority="67" w:unhideWhenUsed="0"/>
-    <w:lsdException w:name="Medium Grid 2 Accent 2" w:semiHidden="0" w:uiPriority="68" w:unhideWhenUsed="0"/>
-    <w:lsdException w:name="Medium Grid 3 Accent 2" w:semiHidden="0" w:uiPriority="69" w:unhideWhenUsed="0"/>
-    <w:lsdException w:name="Dark List Accent 2" w:semiHidden="0" w:uiPriority="70" w:unhideWhenUsed="0"/>
-    <w:lsdException w:name="Colorful Shading Accent 2" w:semiHidden="0" w:uiPriority="71" w:unhideWhenUsed="0"/>
-    <w:lsdException w:name="Colorful List Accent 2" w:semiHidden="0" w:uiPriority="72" w:unhideWhenUsed="0"/>
-    <w:lsdException w:name="Colorful Grid Accent 2" w:semiHidden="0" w:uiPriority="73" w:unhideWhenUsed="0"/>
-    <w:lsdException w:name="Light Shading Accent 3" w:semiHidden="0" w:uiPriority="60" w:unhideWhenUsed="0"/>
-    <w:lsdException w:name="Light List Accent 3" w:semiHidden="0" w:uiPriority="61" w:unhideWhenUsed="0"/>
-    <w:lsdException w:name="Light Grid Accent 3" w:semiHidden="0" w:uiPriority="62" w:unhideWhenUsed="0"/>
-    <w:lsdException w:name="Medium Shading 1 Accent 3" w:semiHidden="0" w:uiPriority="63" w:unhideWhenUsed="0"/>
-    <w:lsdException w:name="Medium Shading 2 Accent 3" w:semiHidden="0" w:uiPriority="64" w:unhideWhenUsed="0"/>
-    <w:lsdException w:name="Medium List 1 Accent 3" w:semiHidden="0" w:uiPriority="65" w:unhideWhenUsed="0"/>
-    <w:lsdException w:name="Medium List 2 Accent 3" w:semiHidden="0" w:uiPriority="66" w:unhideWhenUsed="0"/>
-    <w:lsdException w:name="Medium Grid 1 Accent 3" w:semiHidden="0" w:uiPriority="67" w:unhideWhenUsed="0"/>
-    <w:lsdException w:name="Medium Grid 2 Accent 3" w:semiHidden="0" w:uiPriority="68" w:unhideWhenUsed="0"/>
-    <w:lsdException w:name="Medium Grid 3 Accent 3" w:semiHidden="0" w:uiPriority="69" w:unhideWhenUsed="0"/>
-    <w:lsdException w:name="Dark List Accent 3" w:semiHidden="0" w:uiPriority="70" w:unhideWhenUsed="0"/>
-    <w:lsdException w:name="Colorful Shading Accent 3" w:semiHidden="0" w:uiPriority="71" w:unhideWhenUsed="0"/>
-    <w:lsdException w:name="Colorful List Accent 3" w:semiHidden="0" w:uiPriority="72" w:unhideWhenUsed="0"/>
-    <w:lsdException w:name="Colorful Grid Accent 3" w:semiHidden="0" w:uiPriority="73" w:unhideWhenUsed="0"/>
-    <w:lsdException w:name="Light Shading Accent 4" w:semiHidden="0" w:uiPriority="60" w:unhideWhenUsed="0"/>
-    <w:lsdException w:name="Light List Accent 4" w:semiHidden="0" w:uiPriority="61" w:unhideWhenUsed="0"/>
-    <w:lsdException w:name="Light Grid Accent 4" w:semiHidden="0" w:uiPriority="62" w:unhideWhenUsed="0"/>
-    <w:lsdException w:name="Medium Shading 1 Accent 4" w:semiHidden="0" w:uiPriority="63" w:unhideWhenUsed="0"/>
-    <w:lsdException w:name="Medium Shading 2 Accent 4" w:semiHidden="0" w:uiPriority="64" w:unhideWhenUsed="0"/>
-    <w:lsdException w:name="Medium List 1 Accent 4" w:semiHidden="0" w:uiPriority="65" w:unhideWhenUsed="0"/>
-    <w:lsdException w:name="Medium List 2 Accent 4" w:semiHidden="0" w:uiPriority="66" w:unhideWhenUsed="0"/>
-    <w:lsdException w:name="Medium Grid 1 Accent 4" w:semiHidden="0" w:uiPriority="67" w:unhideWhenUsed="0"/>
-    <w:lsdException w:name="Medium Grid 2 Accent 4" w:semiHidden="0" w:uiPriority="68" w:unhideWhenUsed="0"/>
-    <w:lsdException w:name="Medium Grid 3 Accent 4" w:semiHidden="0" w:uiPriority="69" w:unhideWhenUsed="0"/>
-    <w:lsdException w:name="Dark List Accent 4" w:semiHidden="0" w:uiPriority="70" w:unhideWhenUsed="0"/>
-    <w:lsdException w:name="Colorful Shading Accent 4" w:semiHidden="0" w:uiPriority="71" w:unhideWhenUsed="0"/>
-    <w:lsdException w:name="Colorful List Accent 4" w:semiHidden="0" w:uiPriority="72" w:unhideWhenUsed="0"/>
-    <w:lsdException w:name="Colorful Grid Accent 4" w:semiHidden="0" w:uiPriority="73" w:unhideWhenUsed="0"/>
-    <w:lsdException w:name="Light Shading Accent 5" w:semiHidden="0" w:uiPriority="60" w:unhideWhenUsed="0"/>
-    <w:lsdException w:name="Light List Accent 5" w:semiHidden="0" w:uiPriority="61" w:unhideWhenUsed="0"/>
-    <w:lsdException w:name="Light Grid Accent 5" w:semiHidden="0" w:uiPriority="62" w:unhideWhenUsed="0"/>
-    <w:lsdException w:name="Medium Shading 1 Accent 5" w:semiHidden="0" w:uiPriority="63" w:unhideWhenUsed="0"/>
-    <w:lsdException w:name="Medium Shading 2 Accent 5" w:semiHidden="0" w:uiPriority="64" w:unhideWhenUsed="0"/>
-    <w:lsdException w:name="Medium List 1 Accent 5" w:semiHidden="0" w:uiPriority="65" w:unhideWhenUsed="0"/>
-    <w:lsdException w:name="Medium List 2 Accent 5" w:semiHidden="0" w:uiPriority="66" w:unhideWhenUsed="0"/>
-    <w:lsdException w:name="Medium Grid 1 Accent 5" w:semiHidden="0" w:uiPriority="67" w:unhideWhenUsed="0"/>
-    <w:lsdException w:name="Medium Grid 2 Accent 5" w:semiHidden="0" w:uiPriority="68" w:unhideWhenUsed="0"/>
-    <w:lsdException w:name="Medium Grid 3 Accent 5" w:semiHidden="0" w:uiPriority="69" w:unhideWhenUsed="0"/>
-    <w:lsdException w:name="Dark List Accent 5" w:semiHidden="0" w:uiPriority="70" w:unhideWhenUsed="0"/>
-    <w:lsdException w:name="Colorful Shading Accent 5" w:semiHidden="0" w:uiPriority="71" w:unhideWhenUsed="0"/>
-    <w:lsdException w:name="Colorful List Accent 5" w:semiHidden="0" w:uiPriority="72" w:unhideWhenUsed="0"/>
-    <w:lsdException w:name="Colorful Grid Accent 5" w:semiHidden="0" w:uiPriority="73" w:unhideWhenUsed="0"/>
-    <w:lsdException w:name="Light Shading Accent 6" w:semiHidden="0" w:uiPriority="60" w:unhideWhenUsed="0"/>
-    <w:lsdException w:name="Light List Accent 6" w:semiHidden="0" w:uiPriority="61" w:unhideWhenUsed="0"/>
-    <w:lsdException w:name="Light Grid Accent 6" w:semiHidden="0" w:uiPriority="62" w:unhideWhenUsed="0"/>
-    <w:lsdException w:name="Medium Shading 1 Accent 6" w:semiHidden="0" w:uiPriority="63" w:unhideWhenUsed="0"/>
-    <w:lsdException w:name="Medium Shading 2 Accent 6" w:semiHidden="0" w:uiPriority="64" w:unhideWhenUsed="0"/>
-    <w:lsdException w:name="Medium List 1 Accent 6" w:semiHidden="0" w:uiPriority="65" w:unhideWhenUsed="0"/>
-    <w:lsdException w:name="Medium List 2 Accent 6" w:semiHidden="0" w:uiPriority="66" w:unhideWhenUsed="0"/>
-    <w:lsdException w:name="Medium Grid 1 Accent 6" w:semiHidden="0" w:uiPriority="67" w:unhideWhenUsed="0"/>
-    <w:lsdException w:name="Medium Grid 2 Accent 6" w:semiHidden="0" w:uiPriority="68" w:unhideWhenUsed="0"/>
-    <w:lsdException w:name="Medium Grid 3 Accent 6" w:semiHidden="0" w:uiPriority="69" w:unhideWhenUsed="0"/>
-    <w:lsdException w:name="Dark List Accent 6" w:semiHidden="0" w:uiPriority="70" w:unhideWhenUsed="0"/>
-    <w:lsdException w:name="Colorful Shading Accent 6" w:semiHidden="0" w:uiPriority="71" w:unhideWhenUsed="0"/>
-    <w:lsdException w:name="Colorful List Accent 6" w:semiHidden="0" w:uiPriority="72" w:unhideWhenUsed="0"/>
-    <w:lsdException w:name="Colorful Grid Accent 6" w:semiHidden="0" w:uiPriority="73" w:unhideWhenUsed="0"/>
-    <w:lsdException w:name="Subtle Emphasis" w:semiHidden="0" w:uiPriority="19" w:unhideWhenUsed="0" w:qFormat="1"/>
-    <w:lsdException w:name="Intense Emphasis" w:semiHidden="0" w:uiPriority="21" w:unhideWhenUsed="0" w:qFormat="1"/>
-    <w:lsdException w:name="Subtle Reference" w:semiHidden="0" w:uiPriority="31" w:unhideWhenUsed="0" w:qFormat="1"/>
-    <w:lsdException w:name="Intense Reference" w:semiHidden="0" w:uiPriority="32" w:unhideWhenUsed="0" w:qFormat="1"/>
-    <w:lsdException w:name="Book Title" w:semiHidden="0" w:uiPriority="33" w:unhideWhenUsed="0" w:qFormat="1"/>
-    <w:lsdException w:name="Bibliography" w:uiPriority="37"/>
-    <w:lsdException w:name="TOC Heading" w:uiPriority="39" w:qFormat="1"/>
-  </w:latentStyles>
-  <w:style w:type="paragraph" w:default="1" w:styleId="Normal">
-    <w:name w:val="Normal"/>
-    <w:qFormat/>
-  </w:style>
-  <w:style w:type="character" w:default="1" w:styleId="DefaultParagraphFont">
-    <w:name w:val="Default Paragraph Font"/>
-    <w:uiPriority w:val="1"/>
-    <w:semiHidden/>
-    <w:unhideWhenUsed/>
-  </w:style>
-  <w:style w:type="table" w:default="1" w:styleId="TableNormal">
-    <w:name w:val="Normal Table"/>
-    <w:uiPriority w:val="99"/>
-    <w:semiHidden/>
-    <w:unhideWhenUsed/>
-    <w:tblPr>
-      <w:tblInd w:w="0" w:type="dxa"/>
-      <w:tblCellMar>
-        <w:top w:w="0" w:type="dxa"/>
-        <w:left w:w="108" w:type="dxa"/>
-        <w:bottom w:w="0" w:type="dxa"/>
-        <w:right w:w="108" w:type="dxa"/>
-      </w:tblCellMar>
-    </w:tblPr>
-  </w:style>
-  <w:style w:type="numbering" w:default="1" w:styleId="NoList">
-    <w:name w:val="No List"/>
-    <w:uiPriority w:val="99"/>
-    <w:semiHidden/>
-    <w:unhideWhenUsed/>
-  </w:style>
-  <w:style w:type="table" w:styleId="TableGrid">
-    <w:name w:val="Table Grid"/>
-    <w:basedOn w:val="TableNormal"/>
-    <w:uiPriority w:val="39"/>
-    <w:rsid w:val="005E5193"/>
-    <w:tblPr>
-      <w:tblInd w:w="0" w:type="dxa"/>
-      <w:tblBorders>
-        <w:top w:val="single" w:sz="4" w:space="0" w:color="auto"/>
-        <w:left w:val="single" w:sz="4" w:space="0" w:color="auto"/>
-        <w:bottom w:val="single" w:sz="4" w:space="0" w:color="auto"/>
-        <w:right w:val="single" w:sz="4" w:space="0" w:color="auto"/>
-        <w:insideH w:val="single" w:sz="4" w:space="0" w:color="auto"/>
-        <w:insideV w:val="single" w:sz="4" w:space="0" w:color="auto"/>
-      </w:tblBorders>
-      <w:tblCellMar>
-        <w:top w:w="0" w:type="dxa"/>
-        <w:left w:w="108" w:type="dxa"/>
-        <w:bottom w:w="0" w:type="dxa"/>
-        <w:right w:w="108" w:type="dxa"/>
-      </w:tblCellMar>
-    </w:tblPr>
-  </w:style>
-</w:styles>
-</file>
-
-<file path=word/stylesWithEffects.xml><?xml version="1.0" encoding="utf-8"?>
-<w:styles xmlns:wpc="http://schemas.microsoft.com/office/word/2010/wordprocessingCanvas" xmlns:mo="http://schemas.microsoft.com/office/mac/office/2008/main" xmlns:mc="http://schemas.openxmlformats.org/markup-compatibility/2006" xmlns:mv="urn:schemas-microsoft-com:mac:vml" xmlns:o="urn:schemas-microsoft-com:office:office" xmlns:r="http://schemas.openxmlformats.org/officeDocument/2006/relationships" xmlns:m="http://schemas.openxmlformats.org/officeDocument/2006/math" xmlns:v="urn:schemas-microsoft-com:vml" xmlns:wp14="http://schemas.microsoft.com/office/word/2010/wordprocessingDrawing" xmlns:wp="http://schemas.openxmlformats.org/drawingml/2006/wordprocessingDrawing" xmlns:w10="urn:schemas-microsoft-com:office:word" xmlns:w="http://schemas.openxmlformats.org/wordprocessingml/2006/main" xmlns:w14="http://schemas.microsoft.com/office/word/2010/wordml" xmlns:wpg="http://schemas.microsoft.com/office/word/2010/wordprocessingGroup" xmlns:wpi="http://schemas.microsoft.com/office/word/2010/wordprocessingInk" xmlns:wne="http://schemas.microsoft.com/office/word/2006/wordml" xmlns:wps="http://schemas.microsoft.com/office/word/2010/wordprocessingShape" mc:Ignorable="w14 wp14">
-  <w:docDefaults>
-    <w:rPrDefault>
-      <w:rPr>
-        <w:rFonts w:asciiTheme="minorHAnsi" w:eastAsiaTheme="minorHAnsi" w:hAnsiTheme="minorHAnsi" w:cstheme="minorBidi"/>
-        <w:sz w:val="24"/>
-        <w:szCs w:val="24"/>
-        <w:lang w:val="en-US" w:eastAsia="en-US" w:bidi="ar-SA"/>
-      </w:rPr>
-    </w:rPrDefault>
-    <w:pPrDefault/>
-  </w:docDefaults>
-  <w:latentStyles w:defLockedState="0" w:defUIPriority="99" w:defSemiHidden="1" w:defUnhideWhenUsed="1" w:defQFormat="0" w:count="276">
-    <w:lsdException w:name="Normal" w:semiHidden="0" w:uiPriority="0" w:unhideWhenUsed="0" w:qFormat="1"/>
-    <w:lsdException w:name="heading 1" w:semiHidden="0" w:uiPriority="9" w:unhideWhenUsed="0" w:qFormat="1"/>
-    <w:lsdException w:name="heading 2" w:uiPriority="9" w:qFormat="1"/>
-    <w:lsdException w:name="heading 3" w:uiPriority="9" w:qFormat="1"/>
-    <w:lsdException w:name="heading 4" w:uiPriority="9" w:qFormat="1"/>
-    <w:lsdException w:name="heading 5" w:uiPriority="9" w:qFormat="1"/>
-    <w:lsdException w:name="heading 6" w:uiPriority="9" w:qFormat="1"/>
-    <w:lsdException w:name="heading 7" w:uiPriority="9" w:qFormat="1"/>
-    <w:lsdException w:name="heading 8" w:uiPriority="9" w:qFormat="1"/>
-    <w:lsdException w:name="heading 9" w:uiPriority="9" w:qFormat="1"/>
-    <w:lsdException w:name="toc 1" w:uiPriority="39"/>
-    <w:lsdException w:name="toc 2" w:uiPriority="39"/>
-    <w:lsdException w:name="toc 3" w:uiPriority="39"/>
-    <w:lsdException w:name="toc 4" w:uiPriority="39"/>
-    <w:lsdException w:name="toc 5" w:uiPriority="39"/>
-    <w:lsdException w:name="toc 6" w:uiPriority="39"/>
-    <w:lsdException w:name="toc 7" w:uiPriority="39"/>
-    <w:lsdException w:name="toc 8" w:uiPriority="39"/>
-    <w:lsdException w:name="toc 9" w:uiPriority="39"/>
-    <w:lsdException w:name="caption" w:uiPriority="35" w:qFormat="1"/>
-    <w:lsdException w:name="Title" w:semiHidden="0" w:uiPriority="10" w:unhideWhenUsed="0" w:qFormat="1"/>
-    <w:lsdException w:name="Default Paragraph Font" w:uiPriority="1"/>
-    <w:lsdException w:name="Subtitle" w:semiHidden="0" w:uiPriority="11" w:unhideWhenUsed="0" w:qFormat="1"/>
-    <w:lsdException w:name="Strong" w:semiHidden="0" w:uiPriority="22" w:unhideWhenUsed="0" w:qFormat="1"/>
-    <w:lsdException w:name="Emphasis" w:semiHidden="0" w:uiPriority="20" w:unhideWhenUsed="0" w:qFormat="1"/>
-    <w:lsdException w:name="Table Grid" w:semiHidden="0" w:uiPriority="39" w:unhideWhenUsed="0"/>
-    <w:lsdException w:name="Placeholder Text" w:unhideWhenUsed="0"/>
-    <w:lsdException w:name="No Spacing" w:semiHidden="0" w:uiPriority="1" w:unhideWhenUsed="0" w:qFormat="1"/>
-    <w:lsdException w:name="Light Shading" w:semiHidden="0" w:uiPriority="60" w:unhideWhenUsed="0"/>
-    <w:lsdException w:name="Light List" w:semiHidden="0" w:uiPriority="61" w:unhideWhenUsed="0"/>
-    <w:lsdException w:name="Light Grid" w:semiHidden="0" w:uiPriority="62" w:unhideWhenUsed="0"/>
-    <w:lsdException w:name="Medium Shading 1" w:semiHidden="0" w:uiPriority="63" w:unhideWhenUsed="0"/>
-    <w:lsdException w:name="Medium Shading 2" w:semiHidden="0" w:uiPriority="64" w:unhideWhenUsed="0"/>
-    <w:lsdException w:name="Medium List 1" w:semiHidden="0" w:uiPriority="65" w:unhideWhenUsed="0"/>
-    <w:lsdException w:name="Medium List 2" w:semiHidden="0" w:uiPriority="66" w:unhideWhenUsed="0"/>
-    <w:lsdException w:name="Medium Grid 1" w:semiHidden="0" w:uiPriority="67" w:unhideWhenUsed="0"/>
-    <w:lsdException w:name="Medium Grid 2" w:semiHidden="0" w:uiPriority="68" w:unhideWhenUsed="0"/>
-    <w:lsdException w:name="Medium Grid 3" w:semiHidden="0" w:uiPriority="69" w:unhideWhenUsed="0"/>
-    <w:lsdException w:name="Dark List" w:semiHidden="0" w:uiPriority="70" w:unhideWhenUsed="0"/>
-    <w:lsdException w:name="Colorful Shading" w:semiHidden="0" w:uiPriority="71" w:unhideWhenUsed="0"/>
-    <w:lsdException w:name="Colorful List" w:semiHidden="0" w:uiPriority="72" w:unhideWhenUsed="0"/>
-    <w:lsdException w:name="Colorful Grid" w:semiHidden="0" w:uiPriority="73" w:unhideWhenUsed="0"/>
-    <w:lsdException w:name="Light Shading Accent 1" w:semiHidden="0" w:uiPriority="60" w:unhideWhenUsed="0"/>
-    <w:lsdException w:name="Light List Accent 1" w:semiHidden="0" w:uiPriority="61" w:unhideWhenUsed="0"/>
-    <w:lsdException w:name="Light Grid Accent 1" w:semiHidden="0" w:uiPriority="62" w:unhideWhenUsed="0"/>
-    <w:lsdException w:name="Medium Shading 1 Accent 1" w:semiHidden="0" w:uiPriority="63" w:unhideWhenUsed="0"/>
-    <w:lsdException w:name="Medium Shading 2 Accent 1" w:semiHidden="0" w:uiPriority="64" w:unhideWhenUsed="0"/>
-    <w:lsdException w:name="Medium List 1 Accent 1" w:semiHidden="0" w:uiPriority="65" w:unhideWhenUsed="0"/>
-    <w:lsdException w:name="Revision" w:unhideWhenUsed="0"/>
-    <w:lsdException w:name="List Paragraph" w:semiHidden="0" w:uiPriority="34" w:unhideWhenUsed="0" w:qFormat="1"/>
-    <w:lsdException w:name="Quote" w:semiHidden="0" w:uiPriority="29" w:unhideWhenUsed="0" w:qFormat="1"/>
-    <w:lsdException w:name="Intense Quote" w:semiHidden="0" w:uiPriority="30" w:unhideWhenUsed="0" w:qFormat="1"/>
-    <w:lsdException w:name="Medium List 2 Accent 1" w:semiHidden="0" w:uiPriority="66" w:unhideWhenUsed="0"/>
-    <w:lsdException w:name="Medium Grid 1 Accent 1" w:semiHidden="0" w:uiPriority="67" w:unhideWhenUsed="0"/>
-    <w:lsdException w:name="Medium Grid 2 Accent 1" w:semiHidden="0" w:uiPriority="68" w:unhideWhenUsed="0"/>
-    <w:lsdException w:name="Medium Grid 3 Accent 1" w:semiHidden="0" w:uiPriority="69" w:unhideWhenUsed="0"/>
-    <w:lsdException w:name="Dark List Accent 1" w:semiHidden="0" w:uiPriority="70" w:unhideWhenUsed="0"/>
-    <w:lsdException w:name="Colorful Shading Accent 1" w:semiHidden="0" w:uiPriority="71" w:unhideWhenUsed="0"/>
-    <w:lsdException w:name="Colorful List Accent 1" w:semiHidden="0" w:uiPriority="72" w:unhideWhenUsed="0"/>
-    <w:lsdException w:name="Colorful Grid Accent 1" w:semiHidden="0" w:uiPriority="73" w:unhideWhenUsed="0"/>
-    <w:lsdException w:name="Light Shading Accent 2" w:semiHidden="0" w:uiPriority="60" w:unhideWhenUsed="0"/>
-    <w:lsdException w:name="Light List Accent 2" w:semiHidden="0" w:uiPriority="61" w:unhideWhenUsed="0"/>
-    <w:lsdException w:name="Light Grid Accent 2" w:semiHidden="0" w:uiPriority="62" w:unhideWhenUsed="0"/>
-    <w:lsdException w:name="Medium Shading 1 Accent 2" w:semiHidden="0" w:uiPriority="63" w:unhideWhenUsed="0"/>
-    <w:lsdException w:name="Medium Shading 2 Accent 2" w:semiHidden="0" w:uiPriority="64" w:unhideWhenUsed="0"/>
-    <w:lsdException w:name="Medium List 1 Accent 2" w:semiHidden="0" w:uiPriority="65" w:unhideWhenUsed="0"/>
-    <w:lsdException w:name="Medium List 2 Accent 2" w:semiHidden="0" w:uiPriority="66" w:unhideWhenUsed="0"/>
-    <w:lsdException w:name="Medium Grid 1 Accent 2" w:semiHidden="0" w:uiPriority="67" w:unhideWhenUsed="0"/>
-    <w:lsdException w:name="Medium Grid 2 Accent 2" w:semiHidden="0" w:uiPriority="68" w:unhideWhenUsed="0"/>
-    <w:lsdException w:name="Medium Grid 3 Accent 2" w:semiHidden="0" w:uiPriority="69" w:unhideWhenUsed="0"/>
-    <w:lsdException w:name="Dark List Accent 2" w:semiHidden="0" w:uiPriority="70" w:unhideWhenUsed="0"/>
-    <w:lsdException w:name="Colorful Shading Accent 2" w:semiHidden="0" w:uiPriority="71" w:unhideWhenUsed="0"/>
-    <w:lsdException w:name="Colorful List Accent 2" w:semiHidden="0" w:uiPriority="72" w:unhideWhenUsed="0"/>
-    <w:lsdException w:name="Colorful Grid Accent 2" w:semiHidden="0" w:uiPriority="73" w:unhideWhenUsed="0"/>
-    <w:lsdException w:name="Light Shading Accent 3" w:semiHidden="0" w:uiPriority="60" w:unhideWhenUsed="0"/>
-    <w:lsdException w:name="Light List Accent 3" w:semiHidden="0" w:uiPriority="61" w:unhideWhenUsed="0"/>
-    <w:lsdException w:name="Light Grid Accent 3" w:semiHidden="0" w:uiPriority="62" w:unhideWhenUsed="0"/>
-    <w:lsdException w:name="Medium Shading 1 Accent 3" w:semiHidden="0" w:uiPriority="63" w:unhideWhenUsed="0"/>
-    <w:lsdException w:name="Medium Shading 2 Accent 3" w:semiHidden="0" w:uiPriority="64" w:unhideWhenUsed="0"/>
-    <w:lsdException w:name="Medium List 1 Accent 3" w:semiHidden="0" w:uiPriority="65" w:unhideWhenUsed="0"/>
-    <w:lsdException w:name="Medium List 2 Accent 3" w:semiHidden="0" w:uiPriority="66" w:unhideWhenUsed="0"/>
-    <w:lsdException w:name="Medium Grid 1 Accent 3" w:semiHidden="0" w:uiPriority="67" w:unhideWhenUsed="0"/>
-    <w:lsdException w:name="Medium Grid 2 Accent 3" w:semiHidden="0" w:uiPriority="68" w:unhideWhenUsed="0"/>
-    <w:lsdException w:name="Medium Grid 3 Accent 3" w:semiHidden="0" w:uiPriority="69" w:unhideWhenUsed="0"/>
-    <w:lsdException w:name="Dark List Accent 3" w:semiHidden="0" w:uiPriority="70" w:unhideWhenUsed="0"/>
-    <w:lsdException w:name="Colorful Shading Accent 3" w:semiHidden="0" w:uiPriority="71" w:unhideWhenUsed="0"/>
-    <w:lsdException w:name="Colorful List Accent 3" w:semiHidden="0" w:uiPriority="72" w:unhideWhenUsed="0"/>
-    <w:lsdException w:name="Colorful Grid Accent 3" w:semiHidden="0" w:uiPriority="73" w:unhideWhenUsed="0"/>
-    <w:lsdException w:name="Light Shading Accent 4" w:semiHidden="0" w:uiPriority="60" w:unhideWhenUsed="0"/>
-    <w:lsdException w:name="Light List Accent 4" w:semiHidden="0" w:uiPriority="61" w:unhideWhenUsed="0"/>
-    <w:lsdException w:name="Light Grid Accent 4" w:semiHidden="0" w:uiPriority="62" w:unhideWhenUsed="0"/>
-    <w:lsdException w:name="Medium Shading 1 Accent 4" w:semiHidden="0" w:uiPriority="63" w:unhideWhenUsed="0"/>
-    <w:lsdException w:name="Medium Shading 2 Accent 4" w:semiHidden="0" w:uiPriority="64" w:unhideWhenUsed="0"/>
-    <w:lsdException w:name="Medium List 1 Accent 4" w:semiHidden="0" w:uiPriority="65" w:unhideWhenUsed="0"/>
-    <w:lsdException w:name="Medium List 2 Accent 4" w:semiHidden="0" w:uiPriority="66" w:unhideWhenUsed="0"/>
-    <w:lsdException w:name="Medium Grid 1 Accent 4" w:semiHidden="0" w:uiPriority="67" w:unhideWhenUsed="0"/>
-    <w:lsdException w:name="Medium Grid 2 Accent 4" w:semiHidden="0" w:uiPriority="68" w:unhideWhenUsed="0"/>
-    <w:lsdException w:name="Medium Grid 3 Accent 4" w:semiHidden="0" w:uiPriority="69" w:unhideWhenUsed="0"/>
-    <w:lsdException w:name="Dark List Accent 4" w:semiHidden="0" w:uiPriority="70" w:unhideWhenUsed="0"/>
-    <w:lsdException w:name="Colorful Shading Accent 4" w:semiHidden="0" w:uiPriority="71" w:unhideWhenUsed="0"/>
-    <w:lsdException w:name="Colorful List Accent 4" w:semiHidden="0" w:uiPriority="72" w:unhideWhenUsed="0"/>
-    <w:lsdException w:name="Colorful Grid Accent 4" w:semiHidden="0" w:uiPriority="73" w:unhideWhenUsed="0"/>
-    <w:lsdException w:name="Light Shading Accent 5" w:semiHidden="0" w:uiPriority="60" w:unhideWhenUsed="0"/>
-    <w:lsdException w:name="Light List Accent 5" w:semiHidden="0" w:uiPriority="61" w:unhideWhenUsed="0"/>
-    <w:lsdException w:name="Light Grid Accent 5" w:semiHidden="0" w:uiPriority="62" w:unhideWhenUsed="0"/>
-    <w:lsdException w:name="Medium Shading 1 Accent 5" w:semiHidden="0" w:uiPriority="63" w:unhideWhenUsed="0"/>
-    <w:lsdException w:name="Medium Shading 2 Accent 5" w:semiHidden="0" w:uiPriority="64" w:unhideWhenUsed="0"/>
-    <w:lsdException w:name="Medium List 1 Accent 5" w:semiHidden="0" w:uiPriority="65" w:unhideWhenUsed="0"/>
-    <w:lsdException w:name="Medium List 2 Accent 5" w:semiHidden="0" w:uiPriority="66" w:unhideWhenUsed="0"/>
-    <w:lsdException w:name="Medium Grid 1 Accent 5" w:semiHidden="0" w:uiPriority="67" w:unhideWhenUsed="0"/>
-    <w:lsdException w:name="Medium Grid 2 Accent 5" w:semiHidden="0" w:uiPriority="68" w:unhideWhenUsed="0"/>
-    <w:lsdException w:name="Medium Grid 3 Accent 5" w:semiHidden="0" w:uiPriority="69" w:unhideWhenUsed="0"/>
-    <w:lsdException w:name="Dark List Accent 5" w:semiHidden="0" w:uiPriority="70" w:unhideWhenUsed="0"/>
-    <w:lsdException w:name="Colorful Shading Accent 5" w:semiHidden="0" w:uiPriority="71" w:unhideWhenUsed="0"/>
-    <w:lsdException w:name="Colorful List Accent 5" w:semiHidden="0" w:uiPriority="72" w:unhideWhenUsed="0"/>
-    <w:lsdException w:name="Colorful Grid Accent 5" w:semiHidden="0" w:uiPriority="73" w:unhideWhenUsed="0"/>
-    <w:lsdException w:name="Light Shading Accent 6" w:semiHidden="0" w:uiPriority="60" w:unhideWhenUsed="0"/>
-    <w:lsdException w:name="Light List Accent 6" w:semiHidden="0" w:uiPriority="61" w:unhideWhenUsed="0"/>
-    <w:lsdException w:name="Light Grid Accent 6" w:semiHidden="0" w:uiPriority="62" w:unhideWhenUsed="0"/>
-    <w:lsdException w:name="Medium Shading 1 Accent 6" w:semiHidden="0" w:uiPriority="63" w:unhideWhenUsed="0"/>
-    <w:lsdException w:name="Medium Shading 2 Accent 6" w:semiHidden="0" w:uiPriority="64" w:unhideWhenUsed="0"/>
-    <w:lsdException w:name="Medium List 1 Accent 6" w:semiHidden="0" w:uiPriority="65" w:unhideWhenUsed="0"/>
-    <w:lsdException w:name="Medium List 2 Accent 6" w:semiHidden="0" w:uiPriority="66" w:unhideWhenUsed="0"/>
-    <w:lsdException w:name="Medium Grid 1 Accent 6" w:semiHidden="0" w:uiPriority="67" w:unhideWhenUsed="0"/>
-    <w:lsdException w:name="Medium Grid 2 Accent 6" w:semiHidden="0" w:uiPriority="68" w:unhideWhenUsed="0"/>
-    <w:lsdException w:name="Medium Grid 3 Accent 6" w:semiHidden="0" w:uiPriority="69" w:unhideWhenUsed="0"/>
-    <w:lsdException w:name="Dark List Accent 6" w:semiHidden="0" w:uiPriority="70" w:unhideWhenUsed="0"/>
-    <w:lsdException w:name="Colorful Shading Accent 6" w:semiHidden="0" w:uiPriority="71" w:unhideWhenUsed="0"/>
-    <w:lsdException w:name="Colorful List Accent 6" w:semiHidden="0" w:uiPriority="72" w:unhideWhenUsed="0"/>
-    <w:lsdException w:name="Colorful Grid Accent 6" w:semiHidden="0" w:uiPriority="73" w:unhideWhenUsed="0"/>
-    <w:lsdException w:name="Subtle Emphasis" w:semiHidden="0" w:uiPriority="19" w:unhideWhenUsed="0" w:qFormat="1"/>
-    <w:lsdException w:name="Intense Emphasis" w:semiHidden="0" w:uiPriority="21" w:unhideWhenUsed="0" w:qFormat="1"/>
-    <w:lsdException w:name="Subtle Reference" w:semiHidden="0" w:uiPriority="31" w:unhideWhenUsed="0" w:qFormat="1"/>
-    <w:lsdException w:name="Intense Reference" w:semiHidden="0" w:uiPriority="32" w:unhideWhenUsed="0" w:qFormat="1"/>
-    <w:lsdException w:name="Book Title" w:semiHidden="0" w:uiPriority="33" w:unhideWhenUsed="0" w:qFormat="1"/>
-    <w:lsdException w:name="Bibliography" w:uiPriority="37"/>
-    <w:lsdException w:name="TOC Heading" w:uiPriority="39" w:qFormat="1"/>
+  <w:latentStyles w:defLockedState="0" w:defUIPriority="99" w:defSemiHidden="0" w:defUnhideWhenUsed="0" w:defQFormat="0" w:count="382">
+    <w:lsdException w:name="Normal" w:uiPriority="0" w:qFormat="1"/>
+    <w:lsdException w:name="heading 1" w:uiPriority="9" w:qFormat="1"/>
+    <w:lsdException w:name="heading 2" w:semiHidden="1" w:uiPriority="9" w:unhideWhenUsed="1" w:qFormat="1"/>
+    <w:lsdException w:name="heading 3" w:semiHidden="1" w:uiPriority="9" w:unhideWhenUsed="1" w:qFormat="1"/>
+    <w:lsdException w:name="heading 4" w:semiHidden="1" w:uiPriority="9" w:unhideWhenUsed="1" w:qFormat="1"/>
+    <w:lsdException w:name="heading 5" w:semiHidden="1" w:uiPriority="9" w:unhideWhenUsed="1" w:qFormat="1"/>
+    <w:lsdException w:name="heading 6" w:semiHidden="1" w:uiPriority="9" w:unhideWhenUsed="1" w:qFormat="1"/>
+    <w:lsdException w:name="heading 7" w:semiHidden="1" w:uiPriority="9" w:unhideWhenUsed="1" w:qFormat="1"/>
+    <w:lsdException w:name="heading 8" w:semiHidden="1" w:uiPriority="9" w:unhideWhenUsed="1" w:qFormat="1"/>
+    <w:lsdException w:name="heading 9" w:semiHidden="1" w:uiPriority="9" w:unhideWhenUsed="1" w:qFormat="1"/>
+    <w:lsdException w:name="index 1" w:semiHidden="1" w:unhideWhenUsed="1"/>
+    <w:lsdException w:name="index 2" w:semiHidden="1" w:unhideWhenUsed="1"/>
+    <w:lsdException w:name="index 3" w:semiHidden="1" w:unhideWhenUsed="1"/>
+    <w:lsdException w:name="index 4" w:semiHidden="1" w:unhideWhenUsed="1"/>
+    <w:lsdException w:name="index 5" w:semiHidden="1" w:unhideWhenUsed="1"/>
+    <w:lsdException w:name="index 6" w:semiHidden="1" w:unhideWhenUsed="1"/>
+    <w:lsdException w:name="index 7" w:semiHidden="1" w:unhideWhenUsed="1"/>
+    <w:lsdException w:name="index 8" w:semiHidden="1" w:unhideWhenUsed="1"/>
+    <w:lsdException w:name="index 9" w:semiHidden="1" w:unhideWhenUsed="1"/>
+    <w:lsdException w:name="toc 1" w:semiHidden="1" w:uiPriority="39" w:unhideWhenUsed="1"/>
+    <w:lsdException w:name="toc 2" w:semiHidden="1" w:uiPriority="39" w:unhideWhenUsed="1"/>
+    <w:lsdException w:name="toc 3" w:semiHidden="1" w:uiPriority="39" w:unhideWhenUsed="1"/>
+    <w:lsdException w:name="toc 4" w:semiHidden="1" w:uiPriority="39" w:unhideWhenUsed="1"/>
+    <w:lsdException w:name="toc 5" w:semiHidden="1" w:uiPriority="39" w:unhideWhenUsed="1"/>
+    <w:lsdException w:name="toc 6" w:semiHidden="1" w:uiPriority="39" w:unhideWhenUsed="1"/>
+    <w:lsdException w:name="toc 7" w:semiHidden="1" w:uiPriority="39" w:unhideWhenUsed="1"/>
+    <w:lsdException w:name="toc 8" w:semiHidden="1" w:uiPriority="39" w:unhideWhenUsed="1"/>
+    <w:lsdException w:name="toc 9" w:semiHidden="1" w:uiPriority="39" w:unhideWhenUsed="1"/>
+    <w:lsdException w:name="Normal Indent" w:semiHidden="1" w:unhideWhenUsed="1"/>
+    <w:lsdException w:name="footnote text" w:semiHidden="1" w:unhideWhenUsed="1"/>
+    <w:lsdException w:name="annotation text" w:semiHidden="1" w:unhideWhenUsed="1"/>
+    <w:lsdException w:name="header" w:semiHidden="1" w:unhideWhenUsed="1"/>
+    <w:lsdException w:name="footer" w:semiHidden="1" w:unhideWhenUsed="1"/>
+    <w:lsdException w:name="index heading" w:semiHidden="1" w:unhideWhenUsed="1"/>
+    <w:lsdException w:name="caption" w:semiHidden="1" w:uiPriority="35" w:unhideWhenUsed="1" w:qFormat="1"/>
+    <w:lsdException w:name="table of figures" w:semiHidden="1" w:unhideWhenUsed="1"/>
+    <w:lsdException w:name="envelope address" w:semiHidden="1" w:unhideWhenUsed="1"/>
+    <w:lsdException w:name="envelope return" w:semiHidden="1" w:unhideWhenUsed="1"/>
+    <w:lsdException w:name="footnote reference" w:semiHidden="1" w:unhideWhenUsed="1"/>
+    <w:lsdException w:name="annotation reference" w:semiHidden="1" w:unhideWhenUsed="1"/>
+    <w:lsdException w:name="line number" w:semiHidden="1" w:unhideWhenUsed="1"/>
+    <w:lsdException w:name="page number" w:semiHidden="1" w:unhideWhenUsed="1"/>
+    <w:lsdException w:name="endnote reference" w:semiHidden="1" w:unhideWhenUsed="1"/>
+    <w:lsdException w:name="endnote text" w:semiHidden="1" w:unhideWhenUsed="1"/>
+    <w:lsdException w:name="table of authorities" w:semiHidden="1" w:unhideWhenUsed="1"/>
+    <w:lsdException w:name="macro" w:semiHidden="1" w:unhideWhenUsed="1"/>
+    <w:lsdException w:name="toa heading" w:semiHidden="1" w:unhideWhenUsed="1"/>
+    <w:lsdException w:name="List" w:semiHidden="1" w:unhideWhenUsed="1"/>
+    <w:lsdException w:name="List Bullet" w:semiHidden="1" w:unhideWhenUsed="1"/>
+    <w:lsdException w:name="List Number" w:semiHidden="1" w:unhideWhenUsed="1"/>
+    <w:lsdException w:name="List 2" w:semiHidden="1" w:unhideWhenUsed="1"/>
+    <w:lsdException w:name="List 3" w:semiHidden="1" w:unhideWhenUsed="1"/>
+    <w:lsdException w:name="List 4" w:semiHidden="1" w:unhideWhenUsed="1"/>
+    <w:lsdException w:name="List 5" w:semiHidden="1" w:unhideWhenUsed="1"/>
+    <w:lsdException w:name="List Bullet 2" w:semiHidden="1" w:unhideWhenUsed="1"/>
+    <w:lsdException w:name="List Bullet 3" w:semiHidden="1" w:unhideWhenUsed="1"/>
+    <w:lsdException w:name="List Bullet 4" w:semiHidden="1" w:unhideWhenUsed="1"/>
+    <w:lsdException w:name="List Bullet 5" w:semiHidden="1" w:unhideWhenUsed="1"/>
+    <w:lsdException w:name="List Number 2" w:semiHidden="1" w:unhideWhenUsed="1"/>
+    <w:lsdException w:name="List Number 3" w:semiHidden="1" w:unhideWhenUsed="1"/>
+    <w:lsdException w:name="List Number 4" w:semiHidden="1" w:unhideWhenUsed="1"/>
+    <w:lsdException w:name="List Number 5" w:semiHidden="1" w:unhideWhenUsed="1"/>
+    <w:lsdException w:name="Title" w:uiPriority="10" w:qFormat="1"/>
+    <w:lsdException w:name="Closing" w:semiHidden="1" w:unhideWhenUsed="1"/>
+    <w:lsdException w:name="Signature" w:semiHidden="1" w:unhideWhenUsed="1"/>
+    <w:lsdException w:name="Default Paragraph Font" w:semiHidden="1" w:uiPriority="1" w:unhideWhenUsed="1"/>
+    <w:lsdException w:name="Body Text" w:semiHidden="1" w:unhideWhenUsed="1"/>
+    <w:lsdException w:name="Body Text Indent" w:semiHidden="1" w:unhideWhenUsed="1"/>
+    <w:lsdException w:name="List Continue" w:semiHidden="1" w:unhideWhenUsed="1"/>
+    <w:lsdException w:name="List Continue 2" w:semiHidden="1" w:unhideWhenUsed="1"/>
+    <w:lsdException w:name="List Continue 3" w:semiHidden="1" w:unhideWhenUsed="1"/>
+    <w:lsdException w:name="List Continue 4" w:semiHidden="1" w:unhideWhenUsed="1"/>
+    <w:lsdException w:name="List Continue 5" w:semiHidden="1" w:unhideWhenUsed="1"/>
+    <w:lsdException w:name="Message Header" w:semiHidden="1" w:unhideWhenUsed="1"/>
+    <w:lsdException w:name="Subtitle" w:uiPriority="11" w:qFormat="1"/>
+    <w:lsdException w:name="Salutation" w:semiHidden="1" w:unhideWhenUsed="1"/>
+    <w:lsdException w:name="Date" w:semiHidden="1" w:unhideWhenUsed="1"/>
+    <w:lsdException w:name="Body Text First Indent" w:semiHidden="1" w:unhideWhenUsed="1"/>
+    <w:lsdException w:name="Body Text First Indent 2" w:semiHidden="1" w:unhideWhenUsed="1"/>
+    <w:lsdException w:name="Note Heading" w:semiHidden="1" w:unhideWhenUsed="1"/>
+    <w:lsdException w:name="Body Text 2" w:semiHidden="1" w:unhideWhenUsed="1"/>
+    <w:lsdException w:name="Body Text 3" w:semiHidden="1" w:unhideWhenUsed="1"/>
+    <w:lsdException w:name="Body Text Indent 2" w:semiHidden="1" w:unhideWhenUsed="1"/>
+    <w:lsdException w:name="Body Text Indent 3" w:semiHidden="1" w:unhideWhenUsed="1"/>
+    <w:lsdException w:name="Block Text" w:semiHidden="1" w:unhideWhenUsed="1"/>
+    <w:lsdException w:name="Hyperlink" w:semiHidden="1" w:unhideWhenUsed="1"/>
+    <w:lsdException w:name="FollowedHyperlink" w:semiHidden="1" w:unhideWhenUsed="1"/>
+    <w:lsdException w:name="Strong" w:uiPriority="22" w:qFormat="1"/>
+    <w:lsdException w:name="Emphasis" w:uiPriority="20" w:qFormat="1"/>
+    <w:lsdException w:name="Document Map" w:semiHidden="1" w:unhideWhenUsed="1"/>
+    <w:lsdException w:name="Plain Text" w:semiHidden="1" w:unhideWhenUsed="1"/>
+    <w:lsdException w:name="E-mail Signature" w:semiHidden="1" w:unhideWhenUsed="1"/>
+    <w:lsdException w:name="HTML Top of Form" w:semiHidden="1" w:unhideWhenUsed="1"/>
+    <w:lsdException w:name="HTML Bottom of Form" w:semiHidden="1" w:unhideWhenUsed="1"/>
+    <w:lsdException w:name="Normal (Web)" w:semiHidden="1" w:unhideWhenUsed="1"/>
+    <w:lsdException w:name="HTML Acronym" w:semiHidden="1" w:unhideWhenUsed="1"/>
+    <w:lsdException w:name="HTML Address" w:semiHidden="1" w:unhideWhenUsed="1"/>
+    <w:lsdException w:name="HTML Cite" w:semiHidden="1" w:unhideWhenUsed="1"/>
+    <w:lsdException w:name="HTML Code" w:semiHidden="1" w:unhideWhenUsed="1"/>
+    <w:lsdException w:name="HTML Definition" w:semiHidden="1" w:unhideWhenUsed="1"/>
+    <w:lsdException w:name="HTML Keyboard" w:semiHidden="1" w:unhideWhenUsed="1"/>
+    <w:lsdException w:name="HTML Preformatted" w:semiHidden="1" w:unhideWhenUsed="1"/>
+    <w:lsdException w:name="HTML Sample" w:semiHidden="1" w:unhideWhenUsed="1"/>
+    <w:lsdException w:name="HTML Typewriter" w:semiHidden="1" w:unhideWhenUsed="1"/>
+    <w:lsdException w:name="HTML Variable" w:semiHidden="1" w:unhideWhenUsed="1"/>
+    <w:lsdException w:name="Normal Table" w:semiHidden="1" w:unhideWhenUsed="1"/>
+    <w:lsdException w:name="annotation subject" w:semiHidden="1" w:unhideWhenUsed="1"/>
+    <w:lsdException w:name="No List" w:semiHidden="1" w:unhideWhenUsed="1"/>
+    <w:lsdException w:name="Outline List 1" w:semiHidden="1" w:unhideWhenUsed="1"/>
+    <w:lsdException w:name="Outline List 2" w:semiHidden="1" w:unhideWhenUsed="1"/>
+    <w:lsdException w:name="Outline List 3" w:semiHidden="1" w:unhideWhenUsed="1"/>
+    <w:lsdException w:name="Table Simple 1" w:semiHidden="1" w:unhideWhenUsed="1"/>
+    <w:lsdException w:name="Table Simple 2" w:semiHidden="1" w:unhideWhenUsed="1"/>
+    <w:lsdException w:name="Table Simple 3" w:semiHidden="1" w:unhideWhenUsed="1"/>
+    <w:lsdException w:name="Table Classic 1" w:semiHidden="1" w:unhideWhenUsed="1"/>
+    <w:lsdException w:name="Table Classic 2" w:semiHidden="1" w:unhideWhenUsed="1"/>
+    <w:lsdException w:name="Table Classic 3" w:semiHidden="1" w:unhideWhenUsed="1"/>
+    <w:lsdException w:name="Table Classic 4" w:semiHidden="1" w:unhideWhenUsed="1"/>
+    <w:lsdException w:name="Table Colorful 1" w:semiHidden="1" w:unhideWhenUsed="1"/>
+    <w:lsdException w:name="Table Colorful 2" w:semiHidden="1" w:unhideWhenUsed="1"/>
+    <w:lsdException w:name="Table Colorful 3" w:semiHidden="1" w:unhideWhenUsed="1"/>
+    <w:lsdException w:name="Table Columns 1" w:semiHidden="1" w:unhideWhenUsed="1"/>
+    <w:lsdException w:name="Table Columns 2" w:semiHidden="1" w:unhideWhenUsed="1"/>
+    <w:lsdException w:name="Table Columns 3" w:semiHidden="1" w:unhideWhenUsed="1"/>
+    <w:lsdException w:name="Table Columns 4" w:semiHidden="1" w:unhideWhenUsed="1"/>
+    <w:lsdException w:name="Table Columns 5" w:semiHidden="1" w:unhideWhenUsed="1"/>
+    <w:lsdException w:name="Table Grid 1" w:semiHidden="1" w:unhideWhenUsed="1"/>
+    <w:lsdException w:name="Table Grid 2" w:semiHidden="1" w:unhideWhenUsed="1"/>
+    <w:lsdException w:name="Table Grid 3" w:semiHidden="1" w:unhideWhenUsed="1"/>
+    <w:lsdException w:name="Table Grid 4" w:semiHidden="1" w:unhideWhenUsed="1"/>
+    <w:lsdException w:name="Table Grid 5" w:semiHidden="1" w:unhideWhenUsed="1"/>
+    <w:lsdException w:name="Table Grid 6" w:semiHidden="1" w:unhideWhenUsed="1"/>
+    <w:lsdException w:name="Table Grid 7" w:semiHidden="1" w:unhideWhenUsed="1"/>
+    <w:lsdException w:name="Table Grid 8" w:semiHidden="1" w:unhideWhenUsed="1"/>
+    <w:lsdException w:name="Table List 1" w:semiHidden="1" w:unhideWhenUsed="1"/>
+    <w:lsdException w:name="Table List 2" w:semiHidden="1" w:unhideWhenUsed="1"/>
+    <w:lsdException w:name="Table List 3" w:semiHidden="1" w:unhideWhenUsed="1"/>
+    <w:lsdException w:name="Table List 4" w:semiHidden="1" w:unhideWhenUsed="1"/>
+    <w:lsdException w:name="Table List 5" w:semiHidden="1" w:unhideWhenUsed="1"/>
+    <w:lsdException w:name="Table List 6" w:semiHidden="1" w:unhideWhenUsed="1"/>
+    <w:lsdException w:name="Table List 7" w:semiHidden="1" w:unhideWhenUsed="1"/>
+    <w:lsdException w:name="Table List 8" w:semiHidden="1" w:unhideWhenUsed="1"/>
+    <w:lsdException w:name="Table 3D effects 1" w:semiHidden="1" w:unhideWhenUsed="1"/>
+    <w:lsdException w:name="Table 3D effects 2" w:semiHidden="1" w:unhideWhenUsed="1"/>
+    <w:lsdException w:name="Table 3D effects 3" w:semiHidden="1" w:unhideWhenUsed="1"/>
+    <w:lsdException w:name="Table Contemporary" w:semiHidden="1" w:unhideWhenUsed="1"/>
+    <w:lsdException w:name="Table Elegant" w:semiHidden="1" w:unhideWhenUsed="1"/>
+    <w:lsdException w:name="Table Professional" w:semiHidden="1" w:unhideWhenUsed="1"/>
+    <w:lsdException w:name="Table Subtle 1" w:semiHidden="1" w:unhideWhenUsed="1"/>
+    <w:lsdException w:name="Table Subtle 2" w:semiHidden="1" w:unhideWhenUsed="1"/>
+    <w:lsdException w:name="Table Web 1" w:semiHidden="1" w:unhideWhenUsed="1"/>
+    <w:lsdException w:name="Table Web 2" w:semiHidden="1" w:unhideWhenUsed="1"/>
+    <w:lsdException w:name="Table Web 3" w:semiHidden="1" w:unhideWhenUsed="1"/>
+    <w:lsdException w:name="Balloon Text" w:semiHidden="1" w:unhideWhenUsed="1"/>
+    <w:lsdException w:name="Table Grid" w:uiPriority="39"/>
+    <w:lsdException w:name="Table Theme" w:semiHidden="1" w:unhideWhenUsed="1"/>
+    <w:lsdException w:name="Note Level 1" w:semiHidden="1" w:unhideWhenUsed="1"/>
+    <w:lsdException w:name="Note Level 2" w:semiHidden="1" w:unhideWhenUsed="1"/>
+    <w:lsdException w:name="Note Level 3" w:semiHidden="1" w:unhideWhenUsed="1"/>
+    <w:lsdException w:name="Note Level 4" w:semiHidden="1" w:unhideWhenUsed="1"/>
+    <w:lsdException w:name="Note Level 5" w:semiHidden="1" w:unhideWhenUsed="1"/>
+    <w:lsdException w:name="Note Level 6" w:semiHidden="1" w:unhideWhenUsed="1"/>
+    <w:lsdException w:name="Note Level 7" w:semiHidden="1" w:unhideWhenUsed="1"/>
+    <w:lsdException w:name="Note Level 8" w:semiHidden="1" w:unhideWhenUsed="1"/>
+    <w:lsdException w:name="Note Level 9" w:semiHidden="1" w:unhideWhenUsed="1"/>
+    <w:lsdException w:name="Placeholder Text" w:semiHidden="1"/>
+    <w:lsdException w:name="No Spacing" w:uiPriority="1" w:qFormat="1"/>
+    <w:lsdException w:name="Light Shading" w:uiPriority="60"/>
+    <w:lsdException w:name="Light List" w:uiPriority="61"/>
+    <w:lsdException w:name="Light Grid" w:uiPriority="62"/>
+    <w:lsdException w:name="Medium Shading 1" w:uiPriority="63"/>
+    <w:lsdException w:name="Medium Shading 2" w:uiPriority="64"/>
+    <w:lsdException w:name="Medium List 1" w:uiPriority="65"/>
+    <w:lsdException w:name="Medium List 2" w:uiPriority="66"/>
+    <w:lsdException w:name="Medium Grid 1" w:uiPriority="67"/>
+    <w:lsdException w:name="Medium Grid 2" w:uiPriority="68"/>
+    <w:lsdException w:name="Medium Grid 3" w:uiPriority="69"/>
+    <w:lsdException w:name="Dark List" w:uiPriority="70"/>
+    <w:lsdException w:name="Colorful Shading" w:uiPriority="71"/>
+    <w:lsdException w:name="Colorful List" w:uiPriority="72"/>
+    <w:lsdException w:name="Colorful Grid" w:uiPriority="73"/>
+    <w:lsdException w:name="Light Shading Accent 1" w:uiPriority="60"/>
+    <w:lsdException w:name="Light List Accent 1" w:uiPriority="61"/>
+    <w:lsdException w:name="Light Grid Accent 1" w:uiPriority="62"/>
+    <w:lsdException w:name="Medium Shading 1 Accent 1" w:uiPriority="63"/>
+    <w:lsdException w:name="Medium Shading 2 Accent 1" w:uiPriority="64"/>
+    <w:lsdException w:name="Medium List 1 Accent 1" w:uiPriority="65"/>
+    <w:lsdException w:name="Revision" w:semiHidden="1"/>
+    <w:lsdException w:name="List Paragraph" w:uiPriority="34" w:qFormat="1"/>
+    <w:lsdException w:name="Quote" w:uiPriority="29" w:qFormat="1"/>
+    <w:lsdException w:name="Intense Quote" w:uiPriority="30" w:qFormat="1"/>
+    <w:lsdException w:name="Medium List 2 Accent 1" w:uiPriority="66"/>
+    <w:lsdException w:name="Medium Grid 1 Accent 1" w:uiPriority="67"/>
+    <w:lsdException w:name="Medium Grid 2 Accent 1" w:uiPriority="68"/>
+    <w:lsdException w:name="Medium Grid 3 Accent 1" w:uiPriority="69"/>
+    <w:lsdException w:name="Dark List Accent 1" w:uiPriority="70"/>
+    <w:lsdException w:name="Colorful Shading Accent 1" w:uiPriority="71"/>
+    <w:lsdException w:name="Colorful List Accent 1" w:uiPriority="72"/>
+    <w:lsdException w:name="Colorful Grid Accent 1" w:uiPriority="73"/>
+    <w:lsdException w:name="Light Shading Accent 2" w:uiPriority="60"/>
+    <w:lsdException w:name="Light List Accent 2" w:uiPriority="61"/>
+    <w:lsdException w:name="Light Grid Accent 2" w:uiPriority="62"/>
+    <w:lsdException w:name="Medium Shading 1 Accent 2" w:uiPriority="63"/>
+    <w:lsdException w:name="Medium Shading 2 Accent 2" w:uiPriority="64"/>
+    <w:lsdException w:name="Medium List 1 Accent 2" w:uiPriority="65"/>
+    <w:lsdException w:name="Medium List 2 Accent 2" w:uiPriority="66"/>
+    <w:lsdException w:name="Medium Grid 1 Accent 2" w:uiPriority="67"/>
+    <w:lsdException w:name="Medium Grid 2 Accent 2" w:uiPriority="68"/>
+    <w:lsdException w:name="Medium Grid 3 Accent 2" w:uiPriority="69"/>
+    <w:lsdException w:name="Dark List Accent 2" w:uiPriority="70"/>
+    <w:lsdException w:name="Colorful Shading Accent 2" w:uiPriority="71"/>
+    <w:lsdException w:name="Colorful List Accent 2" w:uiPriority="72"/>
+    <w:lsdException w:name="Colorful Grid Accent 2" w:uiPriority="73"/>
+    <w:lsdException w:name="Light Shading Accent 3" w:uiPriority="60"/>
+    <w:lsdException w:name="Light List Accent 3" w:uiPriority="61"/>
+    <w:lsdException w:name="Light Grid Accent 3" w:uiPriority="62"/>
+    <w:lsdException w:name="Medium Shading 1 Accent 3" w:uiPriority="63"/>
+    <w:lsdException w:name="Medium Shading 2 Accent 3" w:uiPriority="64"/>
+    <w:lsdException w:name="Medium List 1 Accent 3" w:uiPriority="65"/>
+    <w:lsdException w:name="Medium List 2 Accent 3" w:uiPriority="66"/>
+    <w:lsdException w:name="Medium Grid 1 Accent 3" w:uiPriority="67"/>
+    <w:lsdException w:name="Medium Grid 2 Accent 3" w:uiPriority="68"/>
+    <w:lsdException w:name="Medium Grid 3 Accent 3" w:uiPriority="69"/>
+    <w:lsdException w:name="Dark List Accent 3" w:uiPriority="70"/>
+    <w:lsdException w:name="Colorful Shading Accent 3" w:uiPriority="71"/>
+    <w:lsdException w:name="Colorful List Accent 3" w:uiPriority="72"/>
+    <w:lsdException w:name="Colorful Grid Accent 3" w:uiPriority="73"/>
+    <w:lsdException w:name="Light Shading Accent 4" w:uiPriority="60"/>
+    <w:lsdException w:name="Light List Accent 4" w:uiPriority="61"/>
+    <w:lsdException w:name="Light Grid Accent 4" w:uiPriority="62"/>
+    <w:lsdException w:name="Medium Shading 1 Accent 4" w:uiPriority="63"/>
+    <w:lsdException w:name="Medium Shading 2 Accent 4" w:uiPriority="64"/>
+    <w:lsdException w:name="Medium List 1 Accent 4" w:uiPriority="65"/>
+    <w:lsdException w:name="Medium List 2 Accent 4" w:uiPriority="66"/>
+    <w:lsdException w:name="Medium Grid 1 Accent 4" w:uiPriority="67"/>
+    <w:lsdException w:name="Medium Grid 2 Accent 4" w:uiPriority="68"/>
+    <w:lsdException w:name="Medium Grid 3 Accent 4" w:uiPriority="69"/>
+    <w:lsdException w:name="Dark List Accent 4" w:uiPriority="70"/>
+    <w:lsdException w:name="Colorful Shading Accent 4" w:uiPriority="71"/>
+    <w:lsdException w:name="Colorful List Accent 4" w:uiPriority="72"/>
+    <w:lsdException w:name="Colorful Grid Accent 4" w:uiPriority="73"/>
+    <w:lsdException w:name="Light Shading Accent 5" w:uiPriority="60"/>
+    <w:lsdException w:name="Light List Accent 5" w:uiPriority="61"/>
+    <w:lsdException w:name="Light Grid Accent 5" w:uiPriority="62"/>
+    <w:lsdException w:name="Medium Shading 1 Accent 5" w:uiPriority="63"/>
+    <w:lsdException w:name="Medium Shading 2 Accent 5" w:uiPriority="64"/>
+    <w:lsdException w:name="Medium List 1 Accent 5" w:uiPriority="65"/>
+    <w:lsdException w:name="Medium List 2 Accent 5" w:uiPriority="66"/>
+    <w:lsdException w:name="Medium Grid 1 Accent 5" w:uiPriority="67"/>
+    <w:lsdException w:name="Medium Grid 2 Accent 5" w:uiPriority="68"/>
+    <w:lsdException w:name="Medium Grid 3 Accent 5" w:uiPriority="69"/>
+    <w:lsdException w:name="Dark List Accent 5" w:uiPriority="70"/>
+    <w:lsdException w:name="Colorful Shading Accent 5" w:uiPriority="71"/>
+    <w:lsdException w:name="Colorful List Accent 5" w:uiPriority="72"/>
+    <w:lsdException w:name="Colorful Grid Accent 5" w:uiPriority="73"/>
+    <w:lsdException w:name="Light Shading Accent 6" w:uiPriority="60"/>
+    <w:lsdException w:name="Light List Accent 6" w:uiPriority="61"/>
+    <w:lsdException w:name="Light Grid Accent 6" w:uiPriority="62"/>
+    <w:lsdException w:name="Medium Shading 1 Accent 6" w:uiPriority="63"/>
+    <w:lsdException w:name="Medium Shading 2 Accent 6" w:uiPriority="64"/>
+    <w:lsdException w:name="Medium List 1 Accent 6" w:uiPriority="65"/>
+    <w:lsdException w:name="Medium List 2 Accent 6" w:uiPriority="66"/>
+    <w:lsdException w:name="Medium Grid 1 Accent 6" w:uiPriority="67"/>
+    <w:lsdException w:name="Medium Grid 2 Accent 6" w:uiPriority="68"/>
+    <w:lsdException w:name="Medium Grid 3 Accent 6" w:uiPriority="69"/>
+    <w:lsdException w:name="Dark List Accent 6" w:uiPriority="70"/>
+    <w:lsdException w:name="Colorful Shading Accent 6" w:uiPriority="71"/>
+    <w:lsdException w:name="Colorful List Accent 6" w:uiPriority="72"/>
+    <w:lsdException w:name="Colorful Grid Accent 6" w:uiPriority="73"/>
+    <w:lsdException w:name="Subtle Emphasis" w:uiPriority="19" w:qFormat="1"/>
+    <w:lsdException w:name="Intense Emphasis" w:uiPriority="21" w:qFormat="1"/>
+    <w:lsdException w:name="Subtle Reference" w:uiPriority="31" w:qFormat="1"/>
+    <w:lsdException w:name="Intense Reference" w:uiPriority="32" w:qFormat="1"/>
+    <w:lsdException w:name="Book Title" w:uiPriority="33" w:qFormat="1"/>
+    <w:lsdException w:name="Bibliography" w:semiHidden="1" w:uiPriority="37" w:unhideWhenUsed="1"/>
+    <w:lsdException w:name="TOC Heading" w:semiHidden="1" w:uiPriority="39" w:unhideWhenUsed="1" w:qFormat="1"/>
+    <w:lsdException w:name="Plain Table 1" w:uiPriority="41"/>
+    <w:lsdException w:name="Plain Table 2" w:uiPriority="42"/>
+    <w:lsdException w:name="Plain Table 3" w:uiPriority="43"/>
+    <w:lsdException w:name="Plain Table 4" w:uiPriority="44"/>
+    <w:lsdException w:name="Plain Table 5" w:uiPriority="45"/>
+    <w:lsdException w:name="Grid Table Light" w:uiPriority="40"/>
+    <w:lsdException w:name="Grid Table 1 Light" w:uiPriority="46"/>
+    <w:lsdException w:name="Grid Table 2" w:uiPriority="47"/>
+    <w:lsdException w:name="Grid Table 3" w:uiPriority="48"/>
+    <w:lsdException w:name="Grid Table 4" w:uiPriority="49"/>
+    <w:lsdException w:name="Grid Table 5 Dark" w:uiPriority="50"/>
+    <w:lsdException w:name="Grid Table 6 Colorful" w:uiPriority="51"/>
+    <w:lsdException w:name="Grid Table 7 Colorful" w:uiPriority="52"/>
+    <w:lsdException w:name="Grid Table 1 Light Accent 1" w:uiPriority="46"/>
+    <w:lsdException w:name="Grid Table 2 Accent 1" w:uiPriority="47"/>
+    <w:lsdException w:name="Grid Table 3 Accent 1" w:uiPriority="48"/>
+    <w:lsdException w:name="Grid Table 4 Accent 1" w:uiPriority="49"/>
+    <w:lsdException w:name="Grid Table 5 Dark Accent 1" w:uiPriority="50"/>
+    <w:lsdException w:name="Grid Table 6 Colorful Accent 1" w:uiPriority="51"/>
+    <w:lsdException w:name="Grid Table 7 Colorful Accent 1" w:uiPriority="52"/>
+    <w:lsdException w:name="Grid Table 1 Light Accent 2" w:uiPriority="46"/>
+    <w:lsdException w:name="Grid Table 2 Accent 2" w:uiPriority="47"/>
+    <w:lsdException w:name="Grid Table 3 Accent 2" w:uiPriority="48"/>
+    <w:lsdException w:name="Grid Table 4 Accent 2" w:uiPriority="49"/>
+    <w:lsdException w:name="Grid Table 5 Dark Accent 2" w:uiPriority="50"/>
+    <w:lsdException w:name="Grid Table 6 Colorful Accent 2" w:uiPriority="51"/>
+    <w:lsdException w:name="Grid Table 7 Colorful Accent 2" w:uiPriority="52"/>
+    <w:lsdException w:name="Grid Table 1 Light Accent 3" w:uiPriority="46"/>
+    <w:lsdException w:name="Grid Table 2 Accent 3" w:uiPriority="47"/>
+    <w:lsdException w:name="Grid Table 3 Accent 3" w:uiPriority="48"/>
+    <w:lsdException w:name="Grid Table 4 Accent 3" w:uiPriority="49"/>
+    <w:lsdException w:name="Grid Table 5 Dark Accent 3" w:uiPriority="50"/>
+    <w:lsdException w:name="Grid Table 6 Colorful Accent 3" w:uiPriority="51"/>
+    <w:lsdException w:name="Grid Table 7 Colorful Accent 3" w:uiPriority="52"/>
+    <w:lsdException w:name="Grid Table 1 Light Accent 4" w:uiPriority="46"/>
+    <w:lsdException w:name="Grid Table 2 Accent 4" w:uiPriority="47"/>
+    <w:lsdException w:name="Grid Table 3 Accent 4" w:uiPriority="48"/>
+    <w:lsdException w:name="Grid Table 4 Accent 4" w:uiPriority="49"/>
+    <w:lsdException w:name="Grid Table 5 Dark Accent 4" w:uiPriority="50"/>
+    <w:lsdException w:name="Grid Table 6 Colorful Accent 4" w:uiPriority="51"/>
+    <w:lsdException w:name="Grid Table 7 Colorful Accent 4" w:uiPriority="52"/>
+    <w:lsdException w:name="Grid Table 1 Light Accent 5" w:uiPriority="46"/>
+    <w:lsdException w:name="Grid Table 2 Accent 5" w:uiPriority="47"/>
+    <w:lsdException w:name="Grid Table 3 Accent 5" w:uiPriority="48"/>
+    <w:lsdException w:name="Grid Table 4 Accent 5" w:uiPriority="49"/>
+    <w:lsdException w:name="Grid Table 5 Dark Accent 5" w:uiPriority="50"/>
+    <w:lsdException w:name="Grid Table 6 Colorful Accent 5" w:uiPriority="51"/>
+    <w:lsdException w:name="Grid Table 7 Colorful Accent 5" w:uiPriority="52"/>
+    <w:lsdException w:name="Grid Table 1 Light Accent 6" w:uiPriority="46"/>
+    <w:lsdException w:name="Grid Table 2 Accent 6" w:uiPriority="47"/>
+    <w:lsdException w:name="Grid Table 3 Accent 6" w:uiPriority="48"/>
+    <w:lsdException w:name="Grid Table 4 Accent 6" w:uiPriority="49"/>
+    <w:lsdException w:name="Grid Table 5 Dark Accent 6" w:uiPriority="50"/>
+    <w:lsdException w:name="Grid Table 6 Colorful Accent 6" w:uiPriority="51"/>
+    <w:lsdException w:name="Grid Table 7 Colorful Accent 6" w:uiPriority="52"/>
+    <w:lsdException w:name="List Table 1 Light" w:uiPriority="46"/>
+    <w:lsdException w:name="List Table 2" w:uiPriority="47"/>
+    <w:lsdException w:name="List Table 3" w:uiPriority="48"/>
+    <w:lsdException w:name="List Table 4" w:uiPriority="49"/>
+    <w:lsdException w:name="List Table 5 Dark" w:uiPriority="50"/>
+    <w:lsdException w:name="List Table 6 Colorful" w:uiPriority="51"/>
+    <w:lsdException w:name="List Table 7 Colorful" w:uiPriority="52"/>
+    <w:lsdException w:name="List Table 1 Light Accent 1" w:uiPriority="46"/>
+    <w:lsdException w:name="List Table 2 Accent 1" w:uiPriority="47"/>
+    <w:lsdException w:name="List Table 3 Accent 1" w:uiPriority="48"/>
+    <w:lsdException w:name="List Table 4 Accent 1" w:uiPriority="49"/>
+    <w:lsdException w:name="List Table 5 Dark Accent 1" w:uiPriority="50"/>
+    <w:lsdException w:name="List Table 6 Colorful Accent 1" w:uiPriority="51"/>
+    <w:lsdException w:name="List Table 7 Colorful Accent 1" w:uiPriority="52"/>
+    <w:lsdException w:name="List Table 1 Light Accent 2" w:uiPriority="46"/>
+    <w:lsdException w:name="List Table 2 Accent 2" w:uiPriority="47"/>
+    <w:lsdException w:name="List Table 3 Accent 2" w:uiPriority="48"/>
+    <w:lsdException w:name="List Table 4 Accent 2" w:uiPriority="49"/>
+    <w:lsdException w:name="List Table 5 Dark Accent 2" w:uiPriority="50"/>
+    <w:lsdException w:name="List Table 6 Colorful Accent 2" w:uiPriority="51"/>
+    <w:lsdException w:name="List Table 7 Colorful Accent 2" w:uiPriority="52"/>
+    <w:lsdException w:name="List Table 1 Light Accent 3" w:uiPriority="46"/>
+    <w:lsdException w:name="List Table 2 Accent 3" w:uiPriority="47"/>
+    <w:lsdException w:name="List Table 3 Accent 3" w:uiPriority="48"/>
+    <w:lsdException w:name="List Table 4 Accent 3" w:uiPriority="49"/>
+    <w:lsdException w:name="List Table 5 Dark Accent 3" w:uiPriority="50"/>
+    <w:lsdException w:name="List Table 6 Colorful Accent 3" w:uiPriority="51"/>
+    <w:lsdException w:name="List Table 7 Colorful Accent 3" w:uiPriority="52"/>
+    <w:lsdException w:name="List Table 1 Light Accent 4" w:uiPriority="46"/>
+    <w:lsdException w:name="List Table 2 Accent 4" w:uiPriority="47"/>
+    <w:lsdException w:name="List Table 3 Accent 4" w:uiPriority="48"/>
+    <w:lsdException w:name="List Table 4 Accent 4" w:uiPriority="49"/>
+    <w:lsdException w:name="List Table 5 Dark Accent 4" w:uiPriority="50"/>
+    <w:lsdException w:name="List Table 6 Colorful Accent 4" w:uiPriority="51"/>
+    <w:lsdException w:name="List Table 7 Colorful Accent 4" w:uiPriority="52"/>
+    <w:lsdException w:name="List Table 1 Light Accent 5" w:uiPriority="46"/>
+    <w:lsdException w:name="List Table 2 Accent 5" w:uiPriority="47"/>
+    <w:lsdException w:name="List Table 3 Accent 5" w:uiPriority="48"/>
+    <w:lsdException w:name="List Table 4 Accent 5" w:uiPriority="49"/>
+    <w:lsdException w:name="List Table 5 Dark Accent 5" w:uiPriority="50"/>
+    <w:lsdException w:name="List Table 6 Colorful Accent 5" w:uiPriority="51"/>
+    <w:lsdException w:name="List Table 7 Colorful Accent 5" w:uiPriority="52"/>
+    <w:lsdException w:name="List Table 1 Light Accent 6" w:uiPriority="46"/>
+    <w:lsdException w:name="List Table 2 Accent 6" w:uiPriority="47"/>
+    <w:lsdException w:name="List Table 3 Accent 6" w:uiPriority="48"/>
+    <w:lsdException w:name="List Table 4 Accent 6" w:uiPriority="49"/>
+    <w:lsdException w:name="List Table 5 Dark Accent 6" w:uiPriority="50"/>
+    <w:lsdException w:name="List Table 6 Colorful Accent 6" w:uiPriority="51"/>
+    <w:lsdException w:name="List Table 7 Colorful Accent 6" w:uiPriority="52"/>
+    <w:lsdException w:name="Mention" w:semiHidden="1" w:unhideWhenUsed="1"/>
+    <w:lsdException w:name="Smart Hyperlink" w:semiHidden="1" w:unhideWhenUsed="1"/>
   </w:latentStyles>
   <w:style w:type="paragraph" w:default="1" w:styleId="Normal">
     <w:name w:val="Normal"/>
@@ -1776,7 +1960,7 @@
   <a:extraClrSchemeLst/>
   <a:extLst>
     <a:ext uri="{05A4C25C-085E-4340-85A3-A5531E510DB2}">
-      <thm15:themeFamily xmlns="" xmlns:thm15="http://schemas.microsoft.com/office/thememl/2012/main" name="Office Theme" id="{62F939B6-93AF-4DB8-9C6B-D6C7DFDC589F}" vid="{4A3C46E8-61CC-4603-A589-7422A47A8E4A}"/>
+      <thm15:themeFamily xmlns:thm15="http://schemas.microsoft.com/office/thememl/2012/main" name="Office Theme" id="{62F939B6-93AF-4DB8-9C6B-D6C7DFDC589F}" vid="{4A3C46E8-61CC-4603-A589-7422A47A8E4A}"/>
     </a:ext>
   </a:extLst>
 </a:theme>

</xml_diff>